<commit_message>
Book settings and unstetige Regler
</commit_message>
<xml_diff>
--- a/_book/MTRS-Skript.docx
+++ b/_book/MTRS-Skript.docx
@@ -2830,6 +2830,74 @@
         <w:pStyle w:val="BodyText"/>
       </w:pPr>
       <m:oMath>
+        <m:r>
+          <m:t>Δ</m:t>
+        </m:r>
+        <m:sSub>
+          <m:e>
+            <m:r>
+              <m:t>T</m:t>
+            </m:r>
+          </m:e>
+          <m:sub>
+            <m:r>
+              <m:t>e</m:t>
+            </m:r>
+            <m:r>
+              <m:t>i</m:t>
+            </m:r>
+            <m:r>
+              <m:t>n</m:t>
+            </m:r>
+          </m:sub>
+        </m:sSub>
+      </m:oMath>
+      <w:r>
+        <w:t xml:space="preserve"> </w:t>
+      </w:r>
+      <w:r>
+        <w:t xml:space="preserve">… Einschaltschwelle</w:t>
+      </w:r>
+    </w:p>
+    <w:p>
+      <w:pPr>
+        <w:pStyle w:val="BodyText"/>
+      </w:pPr>
+      <m:oMath>
+        <m:r>
+          <m:t>Δ</m:t>
+        </m:r>
+        <m:sSub>
+          <m:e>
+            <m:r>
+              <m:t>T</m:t>
+            </m:r>
+          </m:e>
+          <m:sub>
+            <m:r>
+              <m:t>a</m:t>
+            </m:r>
+            <m:r>
+              <m:t>u</m:t>
+            </m:r>
+            <m:r>
+              <m:t>s</m:t>
+            </m:r>
+          </m:sub>
+        </m:sSub>
+      </m:oMath>
+      <w:r>
+        <w:t xml:space="preserve"> </w:t>
+      </w:r>
+      <w:r>
+        <w:t xml:space="preserve">… Ausschaltschwelle</w:t>
+      </w:r>
+    </w:p>
+    <w:p>
+      <w:pPr>
+        <w:pStyle w:val="BodyText"/>
+      </w:pPr>
+      <m:oMath>
         <m:sSub>
           <m:e>
             <m:r>
@@ -2870,74 +2938,6 @@
       </w:r>
       <w:r>
         <w:t xml:space="preserve">… Temperatur</w:t>
-      </w:r>
-    </w:p>
-    <w:p>
-      <w:pPr>
-        <w:pStyle w:val="BodyText"/>
-      </w:pPr>
-      <m:oMath>
-        <m:r>
-          <m:t>Δ</m:t>
-        </m:r>
-        <m:sSub>
-          <m:e>
-            <m:r>
-              <m:t>T</m:t>
-            </m:r>
-          </m:e>
-          <m:sub>
-            <m:r>
-              <m:t>e</m:t>
-            </m:r>
-            <m:r>
-              <m:t>i</m:t>
-            </m:r>
-            <m:r>
-              <m:t>n</m:t>
-            </m:r>
-          </m:sub>
-        </m:sSub>
-      </m:oMath>
-      <w:r>
-        <w:t xml:space="preserve"> </w:t>
-      </w:r>
-      <w:r>
-        <w:t xml:space="preserve">… Einschaltschwelle</w:t>
-      </w:r>
-    </w:p>
-    <w:p>
-      <w:pPr>
-        <w:pStyle w:val="BodyText"/>
-      </w:pPr>
-      <m:oMath>
-        <m:r>
-          <m:t>Δ</m:t>
-        </m:r>
-        <m:sSub>
-          <m:e>
-            <m:r>
-              <m:t>T</m:t>
-            </m:r>
-          </m:e>
-          <m:sub>
-            <m:r>
-              <m:t>a</m:t>
-            </m:r>
-            <m:r>
-              <m:t>u</m:t>
-            </m:r>
-            <m:r>
-              <m:t>s</m:t>
-            </m:r>
-          </m:sub>
-        </m:sSub>
-      </m:oMath>
-      <w:r>
-        <w:t xml:space="preserve"> </w:t>
-      </w:r>
-      <w:r>
-        <w:t xml:space="preserve">… Ausschaltschwelle</w:t>
       </w:r>
     </w:p>
     <w:p>
@@ -3142,6 +3142,38 @@
       </w:pPr>
       <m:oMath>
         <m:r>
+          <m:t>V</m:t>
+        </m:r>
+      </m:oMath>
+      <w:r>
+        <w:t xml:space="preserve"> </w:t>
+      </w:r>
+      <w:r>
+        <w:t xml:space="preserve">… Verarbeitung, die Übertragungsfunktion</w:t>
+      </w:r>
+    </w:p>
+    <w:p>
+      <w:pPr>
+        <w:pStyle w:val="BodyText"/>
+      </w:pPr>
+      <m:oMath>
+        <m:r>
+          <m:t>A</m:t>
+        </m:r>
+      </m:oMath>
+      <w:r>
+        <w:t xml:space="preserve"> </w:t>
+      </w:r>
+      <w:r>
+        <w:t xml:space="preserve">… Ausgang</w:t>
+      </w:r>
+    </w:p>
+    <w:p>
+      <w:pPr>
+        <w:pStyle w:val="BodyText"/>
+      </w:pPr>
+      <m:oMath>
+        <m:r>
           <m:t>E</m:t>
         </m:r>
       </m:oMath>
@@ -3156,16 +3188,24 @@
       <w:pPr>
         <w:pStyle w:val="BodyText"/>
       </w:pPr>
+      <w:r>
+        <w:t xml:space="preserve">Gängige Bezeichnungen der Übertragungsfunktion der einzelnen Blöcke ist wie folgt.</w:t>
+      </w:r>
+    </w:p>
+    <w:p>
+      <w:pPr>
+        <w:pStyle w:val="BodyText"/>
+      </w:pPr>
       <m:oMath>
         <m:r>
-          <m:t>V</m:t>
+          <m:t>M</m:t>
         </m:r>
       </m:oMath>
       <w:r>
         <w:t xml:space="preserve"> </w:t>
       </w:r>
       <w:r>
-        <w:t xml:space="preserve">… Verarbeitung, die Übertragungsfunktion</w:t>
+        <w:t xml:space="preserve">… Übertragungsfunktion des Sensors</w:t>
       </w:r>
     </w:p>
     <w:p>
@@ -3174,28 +3214,20 @@
       </w:pPr>
       <m:oMath>
         <m:r>
-          <m:t>A</m:t>
+          <m:t>G</m:t>
         </m:r>
       </m:oMath>
       <w:r>
         <w:t xml:space="preserve"> </w:t>
       </w:r>
       <w:r>
-        <w:t xml:space="preserve">… Ausgang</w:t>
+        <w:t xml:space="preserve">… Übertragungsfunktion der zu Regelnden Strecke</w:t>
       </w:r>
     </w:p>
     <w:p>
       <w:pPr>
         <w:pStyle w:val="BodyText"/>
       </w:pPr>
-      <w:r>
-        <w:t xml:space="preserve">Gängige Bezeichnungen der Übertragungsfunktion der einzelnen Blöcke ist wie folgt.</w:t>
-      </w:r>
-    </w:p>
-    <w:p>
-      <w:pPr>
-        <w:pStyle w:val="BodyText"/>
-      </w:pPr>
       <m:oMath>
         <m:r>
           <m:t>R</m:t>
@@ -3206,38 +3238,6 @@
       </w:r>
       <w:r>
         <w:t xml:space="preserve">… Übertragungsfunktion des Reglers</w:t>
-      </w:r>
-    </w:p>
-    <w:p>
-      <w:pPr>
-        <w:pStyle w:val="BodyText"/>
-      </w:pPr>
-      <m:oMath>
-        <m:r>
-          <m:t>M</m:t>
-        </m:r>
-      </m:oMath>
-      <w:r>
-        <w:t xml:space="preserve"> </w:t>
-      </w:r>
-      <w:r>
-        <w:t xml:space="preserve">… Übertragungsfunktion des Sensors</w:t>
-      </w:r>
-    </w:p>
-    <w:p>
-      <w:pPr>
-        <w:pStyle w:val="BodyText"/>
-      </w:pPr>
-      <m:oMath>
-        <m:r>
-          <m:t>G</m:t>
-        </m:r>
-      </m:oMath>
-      <w:r>
-        <w:t xml:space="preserve"> </w:t>
-      </w:r>
-      <w:r>
-        <w:t xml:space="preserve">… Übertragungsfunktion der zu Regelnden Strecke</w:t>
       </w:r>
     </w:p>
     <w:bookmarkEnd w:id="70"/>
@@ -4023,22 +4023,6 @@
         <w:pStyle w:val="BodyText"/>
       </w:pPr>
       <m:oMath>
-        <m:r>
-          <m:t>C</m:t>
-        </m:r>
-      </m:oMath>
-      <w:r>
-        <w:t xml:space="preserve"> </w:t>
-      </w:r>
-      <w:r>
-        <w:t xml:space="preserve">… Kapazität</w:t>
-      </w:r>
-    </w:p>
-    <w:p>
-      <w:pPr>
-        <w:pStyle w:val="BodyText"/>
-      </w:pPr>
-      <m:oMath>
         <m:sSub>
           <m:e>
             <m:r>
@@ -4070,10 +4054,26 @@
         <w:pStyle w:val="BodyText"/>
       </w:pPr>
       <m:oMath>
+        <m:r>
+          <m:t>C</m:t>
+        </m:r>
+      </m:oMath>
+      <w:r>
+        <w:t xml:space="preserve"> </w:t>
+      </w:r>
+      <w:r>
+        <w:t xml:space="preserve">… Kapazität</w:t>
+      </w:r>
+    </w:p>
+    <w:p>
+      <w:pPr>
+        <w:pStyle w:val="BodyText"/>
+      </w:pPr>
+      <m:oMath>
         <m:sSub>
           <m:e>
             <m:r>
-              <m:t>i</m:t>
+              <m:t>u</m:t>
             </m:r>
           </m:e>
           <m:sub>
@@ -4100,7 +4100,7 @@
         <w:t xml:space="preserve"> </w:t>
       </w:r>
       <w:r>
-        <w:t xml:space="preserve">… Strom</w:t>
+        <w:t xml:space="preserve">… Ausgangsspannung</w:t>
       </w:r>
     </w:p>
     <w:p>
@@ -4152,7 +4152,7 @@
         <m:sSub>
           <m:e>
             <m:r>
-              <m:t>u</m:t>
+              <m:t>i</m:t>
             </m:r>
           </m:e>
           <m:sub>
@@ -4179,7 +4179,7 @@
         <w:t xml:space="preserve"> </w:t>
       </w:r>
       <w:r>
-        <w:t xml:space="preserve">… Ausgangsspannung</w:t>
+        <w:t xml:space="preserve">… Strom</w:t>
       </w:r>
     </w:p>
     <w:p>

</xml_diff>

<commit_message>
Book settings and "unstetige Regler"
</commit_message>
<xml_diff>
--- a/_book/MTRS-Skript.docx
+++ b/_book/MTRS-Skript.docx
@@ -139,22 +139,30 @@
     </w:p>
     <w:bookmarkEnd w:id="21"/>
     <w:bookmarkEnd w:id="22"/>
-    <w:bookmarkStart w:id="43" w:name="messung-der-zeit-frequenz-und-periode"/>
+    <w:bookmarkStart w:id="56" w:name="regelungstechnik"/>
     <w:p>
       <w:pPr>
         <w:pStyle w:val="Heading1"/>
       </w:pPr>
       <w:r>
-        <w:t xml:space="preserve">1. Messung der Zeit, Frequenz und Periode</w:t>
-      </w:r>
-    </w:p>
-    <w:bookmarkStart w:id="23" w:name="warum-die-frequenz-messen"/>
+        <w:t xml:space="preserve">1. Regelungstechnik</w:t>
+      </w:r>
+    </w:p>
+    <w:p>
+      <w:pPr>
+        <w:pStyle w:val="FirstParagraph"/>
+      </w:pPr>
+      <w:r>
+        <w:t xml:space="preserve">In diesem Teil des Skriptums geht es darum wie wir Maschinen und Schaltungen dazu bringen, trotz Störeinflüssen das gewünsche Verhalten zu Zeigen. Zum Beipiel soll ein Tempomant des Autos die Geschwindigkeit halten, trotz starkem Gegenwindes. Es werden die Grundlagen der Regelungstechnik vermittelt. Dabei wird das theoretische Wissen anhand konkreter Anwendungen erarbeitet.</w:t>
+      </w:r>
+    </w:p>
+    <w:bookmarkStart w:id="23" w:name="warum-wir-regeln"/>
     <w:p>
       <w:pPr>
         <w:pStyle w:val="Heading2"/>
       </w:pPr>
       <w:r>
-        <w:t xml:space="preserve">1.1 Warum die Frequenz messen</w:t>
+        <w:t xml:space="preserve">1.1 Warum wir regeln</w:t>
       </w:r>
     </w:p>
     <w:p>
@@ -162,591 +170,43 @@
         <w:pStyle w:val="FirstParagraph"/>
       </w:pPr>
       <w:r>
-        <w:t xml:space="preserve">Es gibt primäre Gründe die Frequenz zu messen wie zum Beipiel in der Frequenztechnik. Dort will man sicherstellen, dass die geqünschte Frequenz auch tatsächlich eingestellt ist. So soll ein WLAN Signal im</w:t>
-      </w:r>
-      <w:r>
-        <w:t xml:space="preserve"> </w:t>
-      </w:r>
-      <m:oMath>
-        <m:r>
-          <m:t>2</m:t>
-        </m:r>
-        <m:r>
-          <m:rPr>
-            <m:sty m:val="p"/>
-          </m:rPr>
-          <m:t>,</m:t>
-        </m:r>
-        <m:r>
-          <m:t>4</m:t>
-        </m:r>
-        <m:r>
-          <m:t> </m:t>
-        </m:r>
-        <m:r>
-          <m:rPr>
-            <m:sty m:val="p"/>
-          </m:rPr>
-          <m:t>G</m:t>
-        </m:r>
-        <m:r>
-          <m:rPr>
-            <m:sty m:val="p"/>
-          </m:rPr>
-          <m:t>H</m:t>
-        </m:r>
-        <m:r>
-          <m:rPr>
-            <m:sty m:val="p"/>
-          </m:rPr>
-          <m:t>z</m:t>
-        </m:r>
-      </m:oMath>
-      <w:r>
-        <w:t xml:space="preserve"> </w:t>
-      </w:r>
-      <w:r>
-        <w:t xml:space="preserve">Bereich auf Kanal 1 zwischen</w:t>
-      </w:r>
-      <w:r>
-        <w:t xml:space="preserve"> </w:t>
-      </w:r>
-      <m:oMath>
-        <m:r>
-          <m:t>2399</m:t>
-        </m:r>
-        <m:r>
-          <m:rPr>
-            <m:sty m:val="p"/>
-          </m:rPr>
-          <m:t>,</m:t>
-        </m:r>
-        <m:r>
-          <m:t>5</m:t>
-        </m:r>
-        <m:r>
-          <m:t> </m:t>
-        </m:r>
-        <m:r>
-          <m:rPr>
-            <m:sty m:val="p"/>
-          </m:rPr>
-          <m:t>M</m:t>
-        </m:r>
-        <m:r>
-          <m:rPr>
-            <m:sty m:val="p"/>
-          </m:rPr>
-          <m:t>H</m:t>
-        </m:r>
-        <m:r>
-          <m:rPr>
-            <m:sty m:val="p"/>
-          </m:rPr>
-          <m:t>z</m:t>
-        </m:r>
-      </m:oMath>
-      <w:r>
-        <w:t xml:space="preserve"> </w:t>
-      </w:r>
-      <w:r>
-        <w:t xml:space="preserve">und</w:t>
-      </w:r>
-      <w:r>
-        <w:t xml:space="preserve"> </w:t>
-      </w:r>
-      <m:oMath>
-        <m:r>
-          <m:t>2424</m:t>
-        </m:r>
-        <m:r>
-          <m:rPr>
-            <m:sty m:val="p"/>
-          </m:rPr>
-          <m:t>,</m:t>
-        </m:r>
-        <m:r>
-          <m:t>5</m:t>
-        </m:r>
-        <m:r>
-          <m:t> </m:t>
-        </m:r>
-        <m:r>
-          <m:rPr>
-            <m:sty m:val="p"/>
-          </m:rPr>
-          <m:t>M</m:t>
-        </m:r>
-        <m:r>
-          <m:rPr>
-            <m:sty m:val="p"/>
-          </m:rPr>
-          <m:t>H</m:t>
-        </m:r>
-        <m:r>
-          <m:rPr>
-            <m:sty m:val="p"/>
-          </m:rPr>
-          <m:t>z</m:t>
-        </m:r>
-      </m:oMath>
-      <w:r>
-        <w:t xml:space="preserve"> </w:t>
-      </w:r>
-      <w:r>
-        <w:t xml:space="preserve">funken. Dies muss Messtechnisch sicherhgestellt werden.</w:t>
+        <w:t xml:space="preserve">Viele Aufgaben von Maschinen können auch durch Steuern umgesetzt werden. Eine Regelung erlaubt es aber auf unerwünschte Einflüsse, sogenannte Störgrößen, zu reagieren. Als Beispiel soll der Tempomat, Geschwindigkeitsregelanlage, des Autos dienen. Die Aufgabe des Tempomates ist es, die Geschwindigkeit, Regelgröße, konstant zu halten. Als unerwünschte Einflüsse, Störgrößen, sind alle physikalischen Größen zu betrachten, welche die Geschwindigkeit beeinflussen. Beispiele sind die Steigung der Straße und Wind.</w:t>
       </w:r>
       <w:r>
         <w:br/>
       </w:r>
       <w:r>
-        <w:t xml:space="preserve">Da sich Frequenzen aber hervorragend digitalisieren lassen sind Frequenzen auch sehr beliebt als Messignale anderer physikalischer Größen. Zum Beispiel lässt sich die Geschwindigkeit als Frequenz übertragen, wenn bekannt ist, dass jede Periode einem definierten Weg entspicht.</w:t>
-      </w:r>
-    </w:p>
-    <w:p>
-      <w:pPr>
-        <w:pStyle w:val="BodyText"/>
-      </w:pPr>
-      <m:oMathPara>
-        <m:oMathParaPr>
-          <m:jc m:val="center"/>
-        </m:oMathParaPr>
-        <m:oMath>
-          <m:r>
-            <m:t>G</m:t>
-          </m:r>
-          <m:r>
-            <m:t>e</m:t>
-          </m:r>
-          <m:r>
-            <m:t>s</m:t>
-          </m:r>
-          <m:r>
-            <m:t>c</m:t>
-          </m:r>
-          <m:r>
-            <m:t>h</m:t>
-          </m:r>
-          <m:r>
-            <m:t>w</m:t>
-          </m:r>
-          <m:r>
-            <m:t>i</m:t>
-          </m:r>
-          <m:r>
-            <m:t>n</m:t>
-          </m:r>
-          <m:r>
-            <m:t>d</m:t>
-          </m:r>
-          <m:r>
-            <m:t>i</m:t>
-          </m:r>
-          <m:r>
-            <m:t>g</m:t>
-          </m:r>
-          <m:r>
-            <m:t>k</m:t>
-          </m:r>
-          <m:r>
-            <m:t>e</m:t>
-          </m:r>
-          <m:r>
-            <m:t>i</m:t>
-          </m:r>
-          <m:r>
-            <m:t>t</m:t>
-          </m:r>
-          <m:r>
-            <m:rPr>
-              <m:sty m:val="p"/>
-            </m:rPr>
-            <m:t>=</m:t>
-          </m:r>
-          <m:f>
-            <m:fPr>
-              <m:type m:val="bar"/>
-            </m:fPr>
-            <m:num>
-              <m:r>
-                <m:t>W</m:t>
-              </m:r>
-              <m:r>
-                <m:t>e</m:t>
-              </m:r>
-              <m:r>
-                <m:t>g</m:t>
-              </m:r>
-              <m:r>
-                <m:t> </m:t>
-              </m:r>
-              <m:r>
-                <m:t>p</m:t>
-              </m:r>
-              <m:r>
-                <m:t>r</m:t>
-              </m:r>
-              <m:r>
-                <m:t>o</m:t>
-              </m:r>
-              <m:r>
-                <m:t> </m:t>
-              </m:r>
-              <m:r>
-                <m:t>P</m:t>
-              </m:r>
-              <m:r>
-                <m:t>e</m:t>
-              </m:r>
-              <m:r>
-                <m:t>r</m:t>
-              </m:r>
-              <m:r>
-                <m:t>i</m:t>
-              </m:r>
-              <m:r>
-                <m:t>o</m:t>
-              </m:r>
-              <m:r>
-                <m:t>d</m:t>
-              </m:r>
-              <m:r>
-                <m:t>e</m:t>
-              </m:r>
-            </m:num>
-            <m:den>
-              <m:r>
-                <m:t>P</m:t>
-              </m:r>
-              <m:r>
-                <m:t>e</m:t>
-              </m:r>
-              <m:r>
-                <m:t>r</m:t>
-              </m:r>
-              <m:r>
-                <m:t>i</m:t>
-              </m:r>
-              <m:r>
-                <m:t>o</m:t>
-              </m:r>
-              <m:r>
-                <m:t>d</m:t>
-              </m:r>
-              <m:r>
-                <m:t>e</m:t>
-              </m:r>
-              <m:r>
-                <m:t>n</m:t>
-              </m:r>
-              <m:r>
-                <m:t>d</m:t>
-              </m:r>
-              <m:r>
-                <m:t>a</m:t>
-              </m:r>
-              <m:r>
-                <m:t>u</m:t>
-              </m:r>
-              <m:r>
-                <m:t>e</m:t>
-              </m:r>
-              <m:r>
-                <m:t>r</m:t>
-              </m:r>
-            </m:den>
-          </m:f>
-          <m:r>
-            <m:rPr>
-              <m:sty m:val="p"/>
-            </m:rPr>
-            <m:t>=</m:t>
-          </m:r>
-          <m:r>
-            <m:t>W</m:t>
-          </m:r>
-          <m:r>
-            <m:t>e</m:t>
-          </m:r>
-          <m:r>
-            <m:t>g</m:t>
-          </m:r>
-          <m:r>
-            <m:t> </m:t>
-          </m:r>
-          <m:r>
-            <m:t>p</m:t>
-          </m:r>
-          <m:r>
-            <m:t>r</m:t>
-          </m:r>
-          <m:r>
-            <m:t>o</m:t>
-          </m:r>
-          <m:r>
-            <m:t> </m:t>
-          </m:r>
-          <m:r>
-            <m:t>P</m:t>
-          </m:r>
-          <m:r>
-            <m:t>e</m:t>
-          </m:r>
-          <m:r>
-            <m:t>r</m:t>
-          </m:r>
-          <m:r>
-            <m:t>i</m:t>
-          </m:r>
-          <m:r>
-            <m:t>o</m:t>
-          </m:r>
-          <m:r>
-            <m:t>d</m:t>
-          </m:r>
-          <m:r>
-            <m:t>e</m:t>
-          </m:r>
-          <m:r>
-            <m:rPr>
-              <m:sty m:val="p"/>
-            </m:rPr>
-            <m:t>⋅</m:t>
-          </m:r>
-          <m:r>
-            <m:t>F</m:t>
-          </m:r>
-          <m:r>
-            <m:t>r</m:t>
-          </m:r>
-          <m:r>
-            <m:t>e</m:t>
-          </m:r>
-          <m:r>
-            <m:t>q</m:t>
-          </m:r>
-          <m:r>
-            <m:t>u</m:t>
-          </m:r>
-          <m:r>
-            <m:t>e</m:t>
-          </m:r>
-          <m:r>
-            <m:t>n</m:t>
-          </m:r>
-          <m:r>
-            <m:t>z</m:t>
-          </m:r>
-        </m:oMath>
-      </m:oMathPara>
+        <w:t xml:space="preserve">Die Geschwindigkeit des Autos wird über die Leistung, Stellgröße, bestimmt. Führt die Straße Bergauf wird mehr Leistung für die gleiche Geschwindigkeit benötigt. Es muss also die Leistung laufend angepasst werden, um eine konstante Geschwindigkeit zu erhalten.</w:t>
+      </w:r>
+      <w:r>
+        <w:br/>
+      </w:r>
+      <w:r>
+        <w:t xml:space="preserve">Bei einer Steuerung würde eine Leistung eingestellt werden und sich daraus eine Geschwindigkeit ergeben. Dieses wäre jedoch nur für einen voreingestellten Fall identisch mit der gewünschten Geschwindigkeit.</w:t>
+      </w:r>
+    </w:p>
+    <w:bookmarkEnd w:id="23"/>
+    <w:bookmarkStart w:id="29" w:name="wie-wir-regeln---der-standardregelkreis"/>
+    <w:p>
+      <w:pPr>
+        <w:pStyle w:val="Heading2"/>
+      </w:pPr>
+      <w:r>
+        <w:t xml:space="preserve">1.2 Wie wir regeln - Der Standardregelkreis</w:t>
+      </w:r>
     </w:p>
     <w:p>
       <w:pPr>
         <w:pStyle w:val="FirstParagraph"/>
       </w:pPr>
       <w:r>
+        <w:t xml:space="preserve">Regeln ist ein Vorgang, bei dem der IST-Wert einer Größe gemessen und, durch Nachstellen der Stellgröße, dem SOLL-Wert angeglichen wird.</w:t>
+      </w:r>
+      <w:r>
         <w:br/>
       </w:r>
       <w:r>
-        <w:t xml:space="preserve">Noch einfacher ist es die Durchflussmenge mittels Frequenz zu übertragen. Dazu muss aus dem Datenblatt gelesen werden wie viel Volumen einer Periode entspricht.</w:t>
-      </w:r>
-    </w:p>
-    <w:p>
-      <w:pPr>
-        <w:pStyle w:val="BodyText"/>
-      </w:pPr>
-      <m:oMathPara>
-        <m:oMathParaPr>
-          <m:jc m:val="center"/>
-        </m:oMathParaPr>
-        <m:oMath>
-          <m:r>
-            <m:t>D</m:t>
-          </m:r>
-          <m:r>
-            <m:t>u</m:t>
-          </m:r>
-          <m:r>
-            <m:t>r</m:t>
-          </m:r>
-          <m:r>
-            <m:t>c</m:t>
-          </m:r>
-          <m:r>
-            <m:t>h</m:t>
-          </m:r>
-          <m:r>
-            <m:t>l</m:t>
-          </m:r>
-          <m:r>
-            <m:t>u</m:t>
-          </m:r>
-          <m:r>
-            <m:t>s</m:t>
-          </m:r>
-          <m:r>
-            <m:t>s</m:t>
-          </m:r>
-          <m:r>
-            <m:t>m</m:t>
-          </m:r>
-          <m:r>
-            <m:t>e</m:t>
-          </m:r>
-          <m:r>
-            <m:t>n</m:t>
-          </m:r>
-          <m:r>
-            <m:t>g</m:t>
-          </m:r>
-          <m:r>
-            <m:t>e</m:t>
-          </m:r>
-          <m:r>
-            <m:rPr>
-              <m:sty m:val="p"/>
-            </m:rPr>
-            <m:t>=</m:t>
-          </m:r>
-          <m:r>
-            <m:t>A</m:t>
-          </m:r>
-          <m:r>
-            <m:t>n</m:t>
-          </m:r>
-          <m:r>
-            <m:t>z</m:t>
-          </m:r>
-          <m:r>
-            <m:t>a</m:t>
-          </m:r>
-          <m:r>
-            <m:t>h</m:t>
-          </m:r>
-          <m:r>
-            <m:t>l</m:t>
-          </m:r>
-          <m:r>
-            <m:t> </m:t>
-          </m:r>
-          <m:r>
-            <m:t>d</m:t>
-          </m:r>
-          <m:r>
-            <m:t>e</m:t>
-          </m:r>
-          <m:r>
-            <m:t>r</m:t>
-          </m:r>
-          <m:r>
-            <m:t>P</m:t>
-          </m:r>
-          <m:r>
-            <m:t>e</m:t>
-          </m:r>
-          <m:r>
-            <m:t>r</m:t>
-          </m:r>
-          <m:r>
-            <m:t>i</m:t>
-          </m:r>
-          <m:r>
-            <m:t>o</m:t>
-          </m:r>
-          <m:r>
-            <m:t>d</m:t>
-          </m:r>
-          <m:r>
-            <m:t>e</m:t>
-          </m:r>
-          <m:r>
-            <m:t>n</m:t>
-          </m:r>
-          <m:r>
-            <m:t> </m:t>
-          </m:r>
-          <m:r>
-            <m:rPr>
-              <m:sty m:val="p"/>
-            </m:rPr>
-            <m:t>⋅</m:t>
-          </m:r>
-          <m:r>
-            <m:t>V</m:t>
-          </m:r>
-          <m:r>
-            <m:t>o</m:t>
-          </m:r>
-          <m:r>
-            <m:t>l</m:t>
-          </m:r>
-          <m:r>
-            <m:t>u</m:t>
-          </m:r>
-          <m:r>
-            <m:t>m</m:t>
-          </m:r>
-          <m:r>
-            <m:t>e</m:t>
-          </m:r>
-          <m:r>
-            <m:t>n</m:t>
-          </m:r>
-          <m:r>
-            <m:t> </m:t>
-          </m:r>
-          <m:r>
-            <m:t>p</m:t>
-          </m:r>
-          <m:r>
-            <m:t>r</m:t>
-          </m:r>
-          <m:r>
-            <m:t>o</m:t>
-          </m:r>
-          <m:r>
-            <m:t> </m:t>
-          </m:r>
-          <m:r>
-            <m:t>P</m:t>
-          </m:r>
-          <m:r>
-            <m:t>e</m:t>
-          </m:r>
-          <m:r>
-            <m:t>r</m:t>
-          </m:r>
-          <m:r>
-            <m:t>i</m:t>
-          </m:r>
-          <m:r>
-            <m:t>o</m:t>
-          </m:r>
-          <m:r>
-            <m:t>d</m:t>
-          </m:r>
-          <m:r>
-            <m:t>e</m:t>
-          </m:r>
-        </m:oMath>
-      </m:oMathPara>
-    </w:p>
-    <w:bookmarkEnd w:id="23"/>
-    <w:bookmarkStart w:id="28" w:name="periodische-signale"/>
-    <w:p>
-      <w:pPr>
-        <w:pStyle w:val="Heading2"/>
-      </w:pPr>
-      <w:r>
-        <w:t xml:space="preserve">1.2 Periodische Signale</w:t>
-      </w:r>
-    </w:p>
-    <w:p>
-      <w:pPr>
-        <w:pStyle w:val="FirstParagraph"/>
-      </w:pPr>
-      <w:r>
-        <w:t xml:space="preserve">Bevor mit der eigentlichen Messung begonnen wird soll hier noch einmal auf die Grundlagen eingegangen werden. Man spricht von einem periodischen Signal wenn es sich nach einer bestimmten Zeitdauer, der Periodendauer, wiederholt. Ein Sinussignal ist ein Beispiel dafür.</w:t>
+        <w:t xml:space="preserve">Dazu wird das Ergebnis an den Eingang zurück geführt und vom Sollwert subtrahiert. Es entsteht eine Rückkopplung. Durch das negative Vorzeichen handelt es sich um eine Rückkopplung im Spezialfall einer Gegenkopplung. Die Differenz aus dem Sollwert und dem zurückgeführten Istwert ist die sogenannte Regelabweichung welche über den Regler zur Stellgröße wird. Die Stellgröße ist nun die physikalische Größe die die Regelstrecke zum gewünschten Verhalten führt.</w:t>
       </w:r>
     </w:p>
     <w:tbl>
@@ -761,1921 +221,7 @@
       <w:tr>
         <w:tc>
           <w:tcPr/>
-          <w:bookmarkStart w:id="27" w:name="fig-sinus"/>
-          <w:p>
-            <w:pPr>
-              <w:pStyle w:val="Figure"/>
-              <w:jc w:val="center"/>
-            </w:pPr>
-            <w:r>
-              <w:drawing>
-                <wp:inline>
-                  <wp:extent cx="5080000" cy="3327400"/>
-                  <wp:effectExtent b="0" l="0" r="0" t="0"/>
-                  <wp:docPr descr="" title="" id="25" name="Picture"/>
-                  <a:graphic>
-                    <a:graphicData uri="http://schemas.openxmlformats.org/drawingml/2006/picture">
-                      <pic:pic>
-                        <pic:nvPicPr>
-                          <pic:cNvPr descr="Messtechnik/Frequenz_und_Periode_files/figure-docx/fig-sinus-output-1.png" id="26" name="Picture"/>
-                          <pic:cNvPicPr>
-                            <a:picLocks noChangeArrowheads="1" noChangeAspect="1"/>
-                          </pic:cNvPicPr>
-                        </pic:nvPicPr>
-                        <pic:blipFill>
-                          <a:blip r:embed="rId24"/>
-                          <a:stretch>
-                            <a:fillRect/>
-                          </a:stretch>
-                        </pic:blipFill>
-                        <pic:spPr bwMode="auto">
-                          <a:xfrm>
-                            <a:off x="0" y="0"/>
-                            <a:ext cx="5080000" cy="3327400"/>
-                          </a:xfrm>
-                          <a:prstGeom prst="rect">
-                            <a:avLst/>
-                          </a:prstGeom>
-                          <a:noFill/>
-                          <a:ln w="9525">
-                            <a:noFill/>
-                            <a:headEnd/>
-                            <a:tailEnd/>
-                          </a:ln>
-                        </pic:spPr>
-                      </pic:pic>
-                    </a:graphicData>
-                  </a:graphic>
-                </wp:inline>
-              </w:drawing>
-            </w:r>
-          </w:p>
-          <w:p>
-            <w:pPr>
-              <w:jc w:val="center"/>
-            </w:pPr>
-            <w:pPr>
-              <w:jc w:val="start"/>
-              <w:spacing w:before="200"/>
-              <w:pStyle w:val="ImageCaption"/>
-            </w:pPr>
-            <w:r>
-              <w:t xml:space="preserve">Abbildung 1.1: Sinussignal mit drei Perioden</w:t>
-            </w:r>
-          </w:p>
-          <w:bookmarkEnd w:id="27"/>
-        </w:tc>
-      </w:tr>
-    </w:tbl>
-    <w:p>
-      <w:pPr>
-        <w:pStyle w:val="BodyText"/>
-      </w:pPr>
-      <w:r>
-        <w:t xml:space="preserve">Die Einheit der Frequenz ist das Herz</w:t>
-      </w:r>
-      <w:r>
-        <w:t xml:space="preserve"> </w:t>
-      </w:r>
-      <m:oMath>
-        <m:r>
-          <m:t>f</m:t>
-        </m:r>
-      </m:oMath>
-      <w:r>
-        <w:t xml:space="preserve">. In SI-Baisiseinheiten ausgedrückt ist es der Kehrwert der Zeit</w:t>
-      </w:r>
-      <w:r>
-        <w:t xml:space="preserve"> </w:t>
-      </w:r>
-      <m:oMath>
-        <m:r>
-          <m:rPr>
-            <m:sty m:val="p"/>
-          </m:rPr>
-          <m:t>H</m:t>
-        </m:r>
-        <m:r>
-          <m:rPr>
-            <m:sty m:val="p"/>
-          </m:rPr>
-          <m:t>z</m:t>
-        </m:r>
-        <m:r>
-          <m:rPr>
-            <m:sty m:val="p"/>
-          </m:rPr>
-          <m:t>=</m:t>
-        </m:r>
-        <m:r>
-          <m:rPr>
-            <m:sty m:val="p"/>
-          </m:rPr>
-          <m:t>1</m:t>
-        </m:r>
-        <m:r>
-          <m:rPr>
-            <m:sty m:val="p"/>
-          </m:rPr>
-          <m:t>/</m:t>
-        </m:r>
-        <m:r>
-          <m:rPr>
-            <m:sty m:val="p"/>
-          </m:rPr>
-          <m:t>s</m:t>
-        </m:r>
-      </m:oMath>
-      <w:r>
-        <w:t xml:space="preserve">. Der Zusammenhang zwischen der Periodendauer und der Frequenz lässt sich bereits aus der Einheit der Frequenz ablesen. Es ist wiederum der Kehrwert</w:t>
-      </w:r>
-      <w:r>
-        <w:t xml:space="preserve"> </w:t>
-      </w:r>
-      <m:oMath>
-        <m:r>
-          <m:t>f</m:t>
-        </m:r>
-        <m:r>
-          <m:rPr>
-            <m:sty m:val="p"/>
-          </m:rPr>
-          <m:t>=</m:t>
-        </m:r>
-        <m:r>
-          <m:t>1</m:t>
-        </m:r>
-        <m:r>
-          <m:rPr>
-            <m:sty m:val="p"/>
-          </m:rPr>
-          <m:t>/</m:t>
-        </m:r>
-        <m:r>
-          <m:t>T</m:t>
-        </m:r>
-      </m:oMath>
-      <w:r>
-        <w:t xml:space="preserve">.</w:t>
-      </w:r>
-    </w:p>
-    <w:bookmarkEnd w:id="28"/>
-    <w:bookmarkStart w:id="42" w:name="messung"/>
-    <w:p>
-      <w:pPr>
-        <w:pStyle w:val="Heading2"/>
-      </w:pPr>
-      <w:r>
-        <w:t xml:space="preserve">1.3 Messung</w:t>
-      </w:r>
-    </w:p>
-    <w:p>
-      <w:pPr>
-        <w:pStyle w:val="FirstParagraph"/>
-      </w:pPr>
-      <w:r>
-        <w:t xml:space="preserve">Sowohl die Periodendauer als auch die Frequenz können mit einem ähnlichen Messaufbau gemessen werden.</w:t>
-      </w:r>
-    </w:p>
-    <w:tbl>
-      <w:tblPr>
-        <w:tblStyle w:val="Table"/>
-        <w:tblW w:type="pct" w:w="5000"/>
-        <w:tblLook w:firstRow="0" w:lastRow="0" w:firstColumn="0" w:lastColumn="0" w:noHBand="0" w:noVBand="0" w:val="0000"/>
-      </w:tblPr>
-      <w:tblGrid>
-        <w:gridCol w:w="7920"/>
-      </w:tblGrid>
-      <w:tr>
-        <w:tc>
-          <w:tcPr/>
-          <w:bookmarkStart w:id="32" w:name="fig-BlockFreq"/>
-          <w:p>
-            <w:pPr>
-              <w:pStyle w:val="Figure"/>
-              <w:jc w:val="center"/>
-            </w:pPr>
-            <w:r>
-              <w:drawing>
-                <wp:inline>
-                  <wp:extent cx="5334000" cy="2526631"/>
-                  <wp:effectExtent b="0" l="0" r="0" t="0"/>
-                  <wp:docPr descr="" title="" id="30" name="Picture"/>
-                  <a:graphic>
-                    <a:graphicData uri="http://schemas.openxmlformats.org/drawingml/2006/picture">
-                      <pic:pic>
-                        <pic:nvPicPr>
-                          <pic:cNvPr descr="Messtechnik/images/BlockFrequenzmessung.png" id="31" name="Picture"/>
-                          <pic:cNvPicPr>
-                            <a:picLocks noChangeArrowheads="1" noChangeAspect="1"/>
-                          </pic:cNvPicPr>
-                        </pic:nvPicPr>
-                        <pic:blipFill>
-                          <a:blip r:embed="rId29"/>
-                          <a:stretch>
-                            <a:fillRect/>
-                          </a:stretch>
-                        </pic:blipFill>
-                        <pic:spPr bwMode="auto">
-                          <a:xfrm>
-                            <a:off x="0" y="0"/>
-                            <a:ext cx="5334000" cy="2526631"/>
-                          </a:xfrm>
-                          <a:prstGeom prst="rect">
-                            <a:avLst/>
-                          </a:prstGeom>
-                          <a:noFill/>
-                          <a:ln w="9525">
-                            <a:noFill/>
-                            <a:headEnd/>
-                            <a:tailEnd/>
-                          </a:ln>
-                        </pic:spPr>
-                      </pic:pic>
-                    </a:graphicData>
-                  </a:graphic>
-                </wp:inline>
-              </w:drawing>
-            </w:r>
-          </w:p>
-          <w:p>
-            <w:pPr>
-              <w:jc w:val="center"/>
-            </w:pPr>
-            <w:pPr>
-              <w:jc w:val="start"/>
-              <w:spacing w:before="200"/>
-              <w:pStyle w:val="ImageCaption"/>
-            </w:pPr>
-            <w:r>
-              <w:t xml:space="preserve">Abbildung 1.2: Blockschaltbild der Frequenzmessung</w:t>
-            </w:r>
-          </w:p>
-          <w:bookmarkEnd w:id="32"/>
-        </w:tc>
-      </w:tr>
-    </w:tbl>
-    <w:p>
-      <w:pPr>
-        <w:pStyle w:val="BodyText"/>
-      </w:pPr>
-      <w:r>
-        <w:t xml:space="preserve">Mit der Information des Zählers und der Frequenz des Taktes kann nun die Frequenz des Signales berechnet werden.</w:t>
-      </w:r>
-    </w:p>
-    <w:bookmarkStart w:id="41" w:name="frequenzmessung"/>
-    <w:p>
-      <w:pPr>
-        <w:pStyle w:val="Heading3"/>
-      </w:pPr>
-      <w:r>
-        <w:t xml:space="preserve">1.3.1 Frequenzmessung</w:t>
-      </w:r>
-    </w:p>
-    <w:p>
-      <w:pPr>
-        <w:pStyle w:val="FirstParagraph"/>
-      </w:pPr>
-      <w:r>
-        <w:t xml:space="preserve">Die Messung benötigt einen Zähler und einen Takt mit bekannter Periodendauer. Wenn die Anzahl der Perioden in einer bestimmten Zeit gezählt werden, kann daraus die Frequenz und die Periodendauer berechent werden.</w:t>
-      </w:r>
-      <w:r>
-        <w:t xml:space="preserve"> </w:t>
-      </w:r>
-      <w:r>
-        <w:t xml:space="preserve">Die dargestellte Quelle ist symbolisch für das zu messende Signal. Vorraussetzung ist, dass es sich um ein periodisches Signal handelt. Es muss kein Sinussignal sein. Es kann zum Beispiel auch ein Rechteck- oder Sägezahnsignal sein. Sollange das Signal periodisch ist funktioniert die Messung.</w:t>
-      </w:r>
-    </w:p>
-    <w:tbl>
-      <w:tblPr>
-        <w:tblStyle w:val="Table"/>
-        <w:tblW w:type="pct" w:w="5000"/>
-        <w:tblLook w:firstRow="0" w:lastRow="0" w:firstColumn="0" w:lastColumn="0" w:noHBand="0" w:noVBand="0" w:val="0000"/>
-      </w:tblPr>
-      <w:tblGrid>
-        <w:gridCol w:w="7920"/>
-      </w:tblGrid>
-      <w:tr>
-        <w:tc>
-          <w:tcPr/>
-          <w:bookmarkStart w:id="36" w:name="fig-komparator"/>
-          <w:p>
-            <w:pPr>
-              <w:pStyle w:val="Figure"/>
-              <w:jc w:val="center"/>
-            </w:pPr>
-            <w:r>
-              <w:drawing>
-                <wp:inline>
-                  <wp:extent cx="5003800" cy="3378200"/>
-                  <wp:effectExtent b="0" l="0" r="0" t="0"/>
-                  <wp:docPr descr="" title="" id="34" name="Picture"/>
-                  <a:graphic>
-                    <a:graphicData uri="http://schemas.openxmlformats.org/drawingml/2006/picture">
-                      <pic:pic>
-                        <pic:nvPicPr>
-                          <pic:cNvPr descr="Messtechnik/Frequenz_und_Periode_files/figure-docx/fig-komparator-output-1.png" id="35" name="Picture"/>
-                          <pic:cNvPicPr>
-                            <a:picLocks noChangeArrowheads="1" noChangeAspect="1"/>
-                          </pic:cNvPicPr>
-                        </pic:nvPicPr>
-                        <pic:blipFill>
-                          <a:blip r:embed="rId33"/>
-                          <a:stretch>
-                            <a:fillRect/>
-                          </a:stretch>
-                        </pic:blipFill>
-                        <pic:spPr bwMode="auto">
-                          <a:xfrm>
-                            <a:off x="0" y="0"/>
-                            <a:ext cx="5003800" cy="3378200"/>
-                          </a:xfrm>
-                          <a:prstGeom prst="rect">
-                            <a:avLst/>
-                          </a:prstGeom>
-                          <a:noFill/>
-                          <a:ln w="9525">
-                            <a:noFill/>
-                            <a:headEnd/>
-                            <a:tailEnd/>
-                          </a:ln>
-                        </pic:spPr>
-                      </pic:pic>
-                    </a:graphicData>
-                  </a:graphic>
-                </wp:inline>
-              </w:drawing>
-            </w:r>
-          </w:p>
-          <w:p>
-            <w:pPr>
-              <w:jc w:val="center"/>
-            </w:pPr>
-            <w:pPr>
-              <w:jc w:val="start"/>
-              <w:spacing w:before="200"/>
-              <w:pStyle w:val="ImageCaption"/>
-            </w:pPr>
-            <w:r>
-              <w:t xml:space="preserve">Abbildung 1.3: Eingangssignal</w:t>
-            </w:r>
-          </w:p>
-          <w:bookmarkEnd w:id="36"/>
-        </w:tc>
-      </w:tr>
-    </w:tbl>
-    <w:p>
-      <w:pPr>
-        <w:pStyle w:val="BodyText"/>
-      </w:pPr>
-      <w:r>
-        <w:t xml:space="preserve"> </w:t>
-      </w:r>
-    </w:p>
-    <w:tbl>
-      <w:tblPr>
-        <w:tblStyle w:val="Table"/>
-        <w:tblW w:type="pct" w:w="5000"/>
-        <w:tblLook w:firstRow="0" w:lastRow="0" w:firstColumn="0" w:lastColumn="0" w:noHBand="0" w:noVBand="0" w:val="0000"/>
-      </w:tblPr>
-      <w:tblGrid>
-        <w:gridCol w:w="7920"/>
-      </w:tblGrid>
-      <w:tr>
-        <w:tc>
-          <w:tcPr/>
-          <w:bookmarkStart w:id="40" w:name="fig-rechtand"/>
-          <w:p>
-            <w:pPr>
-              <w:pStyle w:val="Figure"/>
-              <w:jc w:val="center"/>
-            </w:pPr>
-            <w:r>
-              <w:drawing>
-                <wp:inline>
-                  <wp:extent cx="5003800" cy="3327400"/>
-                  <wp:effectExtent b="0" l="0" r="0" t="0"/>
-                  <wp:docPr descr="" title="" id="38" name="Picture"/>
-                  <a:graphic>
-                    <a:graphicData uri="http://schemas.openxmlformats.org/drawingml/2006/picture">
-                      <pic:pic>
-                        <pic:nvPicPr>
-                          <pic:cNvPr descr="Messtechnik/Frequenz_und_Periode_files/figure-docx/fig-rechtand-output-1.png" id="39" name="Picture"/>
-                          <pic:cNvPicPr>
-                            <a:picLocks noChangeArrowheads="1" noChangeAspect="1"/>
-                          </pic:cNvPicPr>
-                        </pic:nvPicPr>
-                        <pic:blipFill>
-                          <a:blip r:embed="rId37"/>
-                          <a:stretch>
-                            <a:fillRect/>
-                          </a:stretch>
-                        </pic:blipFill>
-                        <pic:spPr bwMode="auto">
-                          <a:xfrm>
-                            <a:off x="0" y="0"/>
-                            <a:ext cx="5003800" cy="3327400"/>
-                          </a:xfrm>
-                          <a:prstGeom prst="rect">
-                            <a:avLst/>
-                          </a:prstGeom>
-                          <a:noFill/>
-                          <a:ln w="9525">
-                            <a:noFill/>
-                            <a:headEnd/>
-                            <a:tailEnd/>
-                          </a:ln>
-                        </pic:spPr>
-                      </pic:pic>
-                    </a:graphicData>
-                  </a:graphic>
-                </wp:inline>
-              </w:drawing>
-            </w:r>
-          </w:p>
-          <w:p>
-            <w:pPr>
-              <w:jc w:val="center"/>
-            </w:pPr>
-            <w:pPr>
-              <w:jc w:val="start"/>
-              <w:spacing w:before="200"/>
-              <w:pStyle w:val="ImageCaption"/>
-            </w:pPr>
-            <w:r>
-              <w:t xml:space="preserve">Abbildung 1.4: Taktsignal und logische Verknüpfung</w:t>
-            </w:r>
-          </w:p>
-          <w:bookmarkEnd w:id="40"/>
-        </w:tc>
-      </w:tr>
-    </w:tbl>
-    <w:bookmarkEnd w:id="41"/>
-    <w:bookmarkEnd w:id="42"/>
-    <w:bookmarkEnd w:id="43"/>
-    <w:bookmarkStart w:id="56" w:name="Xa05fd696f8173028bf6b1a9bc004f5e1efd8789"/>
-    <w:p>
-      <w:pPr>
-        <w:pStyle w:val="Heading1"/>
-      </w:pPr>
-      <w:r>
-        <w:t xml:space="preserve">2. Mathematische Grundlagen der 3-Pahsen-Drehstromtechnik</w:t>
-      </w:r>
-    </w:p>
-    <w:p>
-      <w:pPr>
-        <w:pStyle w:val="FirstParagraph"/>
-      </w:pPr>
-      <m:oMath>
-        <m:sSub>
-          <m:e>
-            <m:limLow>
-              <m:e>
-                <m:r>
-                  <m:t>U</m:t>
-                </m:r>
-              </m:e>
-              <m:lim>
-                <m:r>
-                  <m:rPr>
-                    <m:sty m:val="p"/>
-                  </m:rPr>
-                  <m:t>_</m:t>
-                </m:r>
-              </m:lim>
-            </m:limLow>
-          </m:e>
-          <m:sub>
-            <m:r>
-              <m:t>12</m:t>
-            </m:r>
-          </m:sub>
-        </m:sSub>
-      </m:oMath>
-      <w:r>
-        <w:t xml:space="preserve"> </w:t>
-      </w:r>
-      <w:r>
-        <w:t xml:space="preserve">… Spannung zwischen Phase L1 und L2</w:t>
-      </w:r>
-    </w:p>
-    <w:p>
-      <w:pPr>
-        <w:pStyle w:val="BodyText"/>
-      </w:pPr>
-      <m:oMath>
-        <m:sSub>
-          <m:e>
-            <m:limLow>
-              <m:e>
-                <m:r>
-                  <m:t>U</m:t>
-                </m:r>
-              </m:e>
-              <m:lim>
-                <m:r>
-                  <m:rPr>
-                    <m:sty m:val="p"/>
-                  </m:rPr>
-                  <m:t>_</m:t>
-                </m:r>
-              </m:lim>
-            </m:limLow>
-          </m:e>
-          <m:sub>
-            <m:r>
-              <m:t>23</m:t>
-            </m:r>
-          </m:sub>
-        </m:sSub>
-      </m:oMath>
-      <w:r>
-        <w:t xml:space="preserve"> </w:t>
-      </w:r>
-      <w:r>
-        <w:t xml:space="preserve">… Spannung zwischen Phase L2 und L3</w:t>
-      </w:r>
-    </w:p>
-    <w:p>
-      <w:pPr>
-        <w:pStyle w:val="BodyText"/>
-      </w:pPr>
-      <m:oMath>
-        <m:sSub>
-          <m:e>
-            <m:limLow>
-              <m:e>
-                <m:r>
-                  <m:t>U</m:t>
-                </m:r>
-              </m:e>
-              <m:lim>
-                <m:r>
-                  <m:rPr>
-                    <m:sty m:val="p"/>
-                  </m:rPr>
-                  <m:t>_</m:t>
-                </m:r>
-              </m:lim>
-            </m:limLow>
-          </m:e>
-          <m:sub>
-            <m:r>
-              <m:t>31</m:t>
-            </m:r>
-          </m:sub>
-        </m:sSub>
-      </m:oMath>
-      <w:r>
-        <w:t xml:space="preserve"> </w:t>
-      </w:r>
-      <w:r>
-        <w:t xml:space="preserve">… Spannung zwischen Phase L3 und L1</w:t>
-      </w:r>
-    </w:p>
-    <w:p>
-      <w:pPr>
-        <w:pStyle w:val="BodyText"/>
-      </w:pPr>
-      <m:oMath>
-        <m:sSub>
-          <m:e>
-            <m:limLow>
-              <m:e>
-                <m:r>
-                  <m:t>U</m:t>
-                </m:r>
-              </m:e>
-              <m:lim>
-                <m:r>
-                  <m:rPr>
-                    <m:sty m:val="p"/>
-                  </m:rPr>
-                  <m:t>_</m:t>
-                </m:r>
-              </m:lim>
-            </m:limLow>
-          </m:e>
-          <m:sub>
-            <m:r>
-              <m:t>1</m:t>
-            </m:r>
-            <m:r>
-              <m:t>N</m:t>
-            </m:r>
-          </m:sub>
-        </m:sSub>
-      </m:oMath>
-      <w:r>
-        <w:t xml:space="preserve"> </w:t>
-      </w:r>
-      <w:r>
-        <w:t xml:space="preserve">… Spannung zwischen Phase L1 und N</w:t>
-      </w:r>
-    </w:p>
-    <w:p>
-      <w:pPr>
-        <w:pStyle w:val="BodyText"/>
-      </w:pPr>
-      <m:oMath>
-        <m:sSub>
-          <m:e>
-            <m:limLow>
-              <m:e>
-                <m:r>
-                  <m:t>U</m:t>
-                </m:r>
-              </m:e>
-              <m:lim>
-                <m:r>
-                  <m:rPr>
-                    <m:sty m:val="p"/>
-                  </m:rPr>
-                  <m:t>_</m:t>
-                </m:r>
-              </m:lim>
-            </m:limLow>
-          </m:e>
-          <m:sub>
-            <m:r>
-              <m:t>2</m:t>
-            </m:r>
-            <m:r>
-              <m:t>N</m:t>
-            </m:r>
-          </m:sub>
-        </m:sSub>
-      </m:oMath>
-      <w:r>
-        <w:t xml:space="preserve"> </w:t>
-      </w:r>
-      <w:r>
-        <w:t xml:space="preserve">… Spannung zwischen Phase L2 und N</w:t>
-      </w:r>
-    </w:p>
-    <w:p>
-      <w:pPr>
-        <w:pStyle w:val="BodyText"/>
-      </w:pPr>
-      <m:oMath>
-        <m:sSub>
-          <m:e>
-            <m:limLow>
-              <m:e>
-                <m:r>
-                  <m:t>U</m:t>
-                </m:r>
-              </m:e>
-              <m:lim>
-                <m:r>
-                  <m:rPr>
-                    <m:sty m:val="p"/>
-                  </m:rPr>
-                  <m:t>_</m:t>
-                </m:r>
-              </m:lim>
-            </m:limLow>
-          </m:e>
-          <m:sub>
-            <m:r>
-              <m:t>3</m:t>
-            </m:r>
-            <m:r>
-              <m:t>N</m:t>
-            </m:r>
-          </m:sub>
-        </m:sSub>
-      </m:oMath>
-      <w:r>
-        <w:t xml:space="preserve"> </w:t>
-      </w:r>
-      <w:r>
-        <w:t xml:space="preserve">… Spannung zwischen Phase L3 und N</w:t>
-      </w:r>
-    </w:p>
-    <w:p>
-      <w:pPr>
-        <w:pStyle w:val="BodyText"/>
-      </w:pPr>
-      <w:bookmarkStart w:id="44" w:name="eq-Dummy"/>
-      <m:oMathPara>
-        <m:oMathParaPr>
-          <m:jc m:val="center"/>
-        </m:oMathParaPr>
-        <m:oMath>
-          <m:sSub>
-            <m:e>
-              <m:limLow>
-                <m:e>
-                  <m:r>
-                    <m:t>U</m:t>
-                  </m:r>
-                </m:e>
-                <m:lim>
-                  <m:r>
-                    <m:rPr>
-                      <m:sty m:val="p"/>
-                    </m:rPr>
-                    <m:t>_</m:t>
-                  </m:r>
-                </m:lim>
-              </m:limLow>
-            </m:e>
-            <m:sub>
-              <m:r>
-                <m:t>1</m:t>
-              </m:r>
-              <m:r>
-                <m:t>N</m:t>
-              </m:r>
-            </m:sub>
-          </m:sSub>
-          <m:r>
-            <m:rPr>
-              <m:sty m:val="p"/>
-            </m:rPr>
-            <m:t>=</m:t>
-          </m:r>
-          <m:sSub>
-            <m:e>
-              <m:r>
-                <m:t>U</m:t>
-              </m:r>
-            </m:e>
-            <m:sub>
-              <m:r>
-                <m:t>s</m:t>
-              </m:r>
-              <m:r>
-                <m:t>s</m:t>
-              </m:r>
-            </m:sub>
-          </m:sSub>
-          <m:r>
-            <m:t>  </m:t>
-          </m:r>
-          <m:d>
-            <m:dPr>
-              <m:begChr m:val="("/>
-              <m:endChr m:val=")"/>
-              <m:sepChr m:val=""/>
-              <m:grow/>
-            </m:dPr>
-            <m:e>
-              <m:r>
-                <m:t>2.1</m:t>
-              </m:r>
-            </m:e>
-          </m:d>
-        </m:oMath>
-      </m:oMathPara>
-      <w:bookmarkEnd w:id="44"/>
-    </w:p>
-    <w:p>
-      <w:pPr>
-        <w:pStyle w:val="FirstParagraph"/>
-      </w:pPr>
-      <w:bookmarkStart w:id="45" w:name="eq-Dummy"/>
-      <m:oMathPara>
-        <m:oMathParaPr>
-          <m:jc m:val="center"/>
-        </m:oMathParaPr>
-        <m:oMath>
-          <m:sSub>
-            <m:e>
-              <m:limLow>
-                <m:e>
-                  <m:r>
-                    <m:t>U</m:t>
-                  </m:r>
-                </m:e>
-                <m:lim>
-                  <m:r>
-                    <m:rPr>
-                      <m:sty m:val="p"/>
-                    </m:rPr>
-                    <m:t>_</m:t>
-                  </m:r>
-                </m:lim>
-              </m:limLow>
-            </m:e>
-            <m:sub>
-              <m:r>
-                <m:t>2</m:t>
-              </m:r>
-              <m:r>
-                <m:t>N</m:t>
-              </m:r>
-            </m:sub>
-          </m:sSub>
-          <m:r>
-            <m:rPr>
-              <m:sty m:val="p"/>
-            </m:rPr>
-            <m:t>=</m:t>
-          </m:r>
-          <m:sSub>
-            <m:e>
-              <m:r>
-                <m:t>U</m:t>
-              </m:r>
-            </m:e>
-            <m:sub>
-              <m:r>
-                <m:t>s</m:t>
-              </m:r>
-              <m:r>
-                <m:t>s</m:t>
-              </m:r>
-            </m:sub>
-          </m:sSub>
-          <m:sSup>
-            <m:e>
-              <m:r>
-                <m:t>e</m:t>
-              </m:r>
-            </m:e>
-            <m:sup>
-              <m:f>
-                <m:fPr>
-                  <m:type m:val="bar"/>
-                </m:fPr>
-                <m:num>
-                  <m:r>
-                    <m:t>2</m:t>
-                  </m:r>
-                  <m:r>
-                    <m:t>i</m:t>
-                  </m:r>
-                  <m:r>
-                    <m:t>π</m:t>
-                  </m:r>
-                </m:num>
-                <m:den>
-                  <m:r>
-                    <m:t>3</m:t>
-                  </m:r>
-                </m:den>
-              </m:f>
-            </m:sup>
-          </m:sSup>
-          <m:r>
-            <m:t>  </m:t>
-          </m:r>
-          <m:d>
-            <m:dPr>
-              <m:begChr m:val="("/>
-              <m:endChr m:val=")"/>
-              <m:sepChr m:val=""/>
-              <m:grow/>
-            </m:dPr>
-            <m:e>
-              <m:r>
-                <m:t>2.2</m:t>
-              </m:r>
-            </m:e>
-          </m:d>
-        </m:oMath>
-      </m:oMathPara>
-      <w:bookmarkEnd w:id="45"/>
-    </w:p>
-    <w:p>
-      <w:pPr>
-        <w:pStyle w:val="FirstParagraph"/>
-      </w:pPr>
-      <w:bookmarkStart w:id="46" w:name="eq-Dummy"/>
-      <m:oMathPara>
-        <m:oMathParaPr>
-          <m:jc m:val="center"/>
-        </m:oMathParaPr>
-        <m:oMath>
-          <m:sSub>
-            <m:e>
-              <m:limLow>
-                <m:e>
-                  <m:r>
-                    <m:t>U</m:t>
-                  </m:r>
-                </m:e>
-                <m:lim>
-                  <m:r>
-                    <m:rPr>
-                      <m:sty m:val="p"/>
-                    </m:rPr>
-                    <m:t>_</m:t>
-                  </m:r>
-                </m:lim>
-              </m:limLow>
-            </m:e>
-            <m:sub>
-              <m:r>
-                <m:t>3</m:t>
-              </m:r>
-              <m:r>
-                <m:t>N</m:t>
-              </m:r>
-            </m:sub>
-          </m:sSub>
-          <m:r>
-            <m:rPr>
-              <m:sty m:val="p"/>
-            </m:rPr>
-            <m:t>=</m:t>
-          </m:r>
-          <m:sSub>
-            <m:e>
-              <m:r>
-                <m:t>U</m:t>
-              </m:r>
-            </m:e>
-            <m:sub>
-              <m:r>
-                <m:t>s</m:t>
-              </m:r>
-              <m:r>
-                <m:t>s</m:t>
-              </m:r>
-            </m:sub>
-          </m:sSub>
-          <m:sSup>
-            <m:e>
-              <m:r>
-                <m:t>e</m:t>
-              </m:r>
-            </m:e>
-            <m:sup>
-              <m:r>
-                <m:rPr>
-                  <m:sty m:val="p"/>
-                </m:rPr>
-                <m:t>−</m:t>
-              </m:r>
-              <m:f>
-                <m:fPr>
-                  <m:type m:val="bar"/>
-                </m:fPr>
-                <m:num>
-                  <m:r>
-                    <m:t>2</m:t>
-                  </m:r>
-                  <m:r>
-                    <m:t>i</m:t>
-                  </m:r>
-                  <m:r>
-                    <m:t>π</m:t>
-                  </m:r>
-                </m:num>
-                <m:den>
-                  <m:r>
-                    <m:t>3</m:t>
-                  </m:r>
-                </m:den>
-              </m:f>
-            </m:sup>
-          </m:sSup>
-          <m:r>
-            <m:t>  </m:t>
-          </m:r>
-          <m:d>
-            <m:dPr>
-              <m:begChr m:val="("/>
-              <m:endChr m:val=")"/>
-              <m:sepChr m:val=""/>
-              <m:grow/>
-            </m:dPr>
-            <m:e>
-              <m:r>
-                <m:t>2.3</m:t>
-              </m:r>
-            </m:e>
-          </m:d>
-        </m:oMath>
-      </m:oMathPara>
-      <w:bookmarkEnd w:id="46"/>
-    </w:p>
-    <w:p>
-      <w:pPr>
-        <w:pStyle w:val="FirstParagraph"/>
-      </w:pPr>
-      <w:bookmarkStart w:id="47" w:name="eq-Dummy"/>
-      <m:oMathPara>
-        <m:oMathParaPr>
-          <m:jc m:val="center"/>
-        </m:oMathParaPr>
-        <m:oMath>
-          <m:sSub>
-            <m:e>
-              <m:limLow>
-                <m:e>
-                  <m:r>
-                    <m:t>U</m:t>
-                  </m:r>
-                </m:e>
-                <m:lim>
-                  <m:r>
-                    <m:rPr>
-                      <m:sty m:val="p"/>
-                    </m:rPr>
-                    <m:t>_</m:t>
-                  </m:r>
-                </m:lim>
-              </m:limLow>
-            </m:e>
-            <m:sub>
-              <m:r>
-                <m:t>12</m:t>
-              </m:r>
-            </m:sub>
-          </m:sSub>
-          <m:r>
-            <m:rPr>
-              <m:sty m:val="p"/>
-            </m:rPr>
-            <m:t>=</m:t>
-          </m:r>
-          <m:sSub>
-            <m:e>
-              <m:limLow>
-                <m:e>
-                  <m:r>
-                    <m:t>U</m:t>
-                  </m:r>
-                </m:e>
-                <m:lim>
-                  <m:r>
-                    <m:rPr>
-                      <m:sty m:val="p"/>
-                    </m:rPr>
-                    <m:t>_</m:t>
-                  </m:r>
-                </m:lim>
-              </m:limLow>
-            </m:e>
-            <m:sub>
-              <m:r>
-                <m:t>1</m:t>
-              </m:r>
-              <m:r>
-                <m:t>N</m:t>
-              </m:r>
-            </m:sub>
-          </m:sSub>
-          <m:r>
-            <m:rPr>
-              <m:sty m:val="p"/>
-            </m:rPr>
-            <m:t>−</m:t>
-          </m:r>
-          <m:sSub>
-            <m:e>
-              <m:limLow>
-                <m:e>
-                  <m:r>
-                    <m:t>U</m:t>
-                  </m:r>
-                </m:e>
-                <m:lim>
-                  <m:r>
-                    <m:rPr>
-                      <m:sty m:val="p"/>
-                    </m:rPr>
-                    <m:t>_</m:t>
-                  </m:r>
-                </m:lim>
-              </m:limLow>
-            </m:e>
-            <m:sub>
-              <m:r>
-                <m:t>2</m:t>
-              </m:r>
-              <m:r>
-                <m:t>N</m:t>
-              </m:r>
-            </m:sub>
-          </m:sSub>
-          <m:r>
-            <m:t>  </m:t>
-          </m:r>
-          <m:d>
-            <m:dPr>
-              <m:begChr m:val="("/>
-              <m:endChr m:val=")"/>
-              <m:sepChr m:val=""/>
-              <m:grow/>
-            </m:dPr>
-            <m:e>
-              <m:r>
-                <m:t>2.4</m:t>
-              </m:r>
-            </m:e>
-          </m:d>
-        </m:oMath>
-      </m:oMathPara>
-      <w:bookmarkEnd w:id="47"/>
-    </w:p>
-    <w:p>
-      <w:pPr>
-        <w:pStyle w:val="FirstParagraph"/>
-      </w:pPr>
-      <w:bookmarkStart w:id="48" w:name="eq-Dummy"/>
-      <m:oMathPara>
-        <m:oMathParaPr>
-          <m:jc m:val="center"/>
-        </m:oMathParaPr>
-        <m:oMath>
-          <m:sSub>
-            <m:e>
-              <m:limLow>
-                <m:e>
-                  <m:r>
-                    <m:t>U</m:t>
-                  </m:r>
-                </m:e>
-                <m:lim>
-                  <m:r>
-                    <m:rPr>
-                      <m:sty m:val="p"/>
-                    </m:rPr>
-                    <m:t>_</m:t>
-                  </m:r>
-                </m:lim>
-              </m:limLow>
-            </m:e>
-            <m:sub>
-              <m:r>
-                <m:t>12</m:t>
-              </m:r>
-            </m:sub>
-          </m:sSub>
-          <m:r>
-            <m:rPr>
-              <m:sty m:val="p"/>
-            </m:rPr>
-            <m:t>=</m:t>
-          </m:r>
-          <m:sSub>
-            <m:e>
-              <m:r>
-                <m:t>U</m:t>
-              </m:r>
-            </m:e>
-            <m:sub>
-              <m:r>
-                <m:t>s</m:t>
-              </m:r>
-              <m:r>
-                <m:t>s</m:t>
-              </m:r>
-            </m:sub>
-          </m:sSub>
-          <m:r>
-            <m:rPr>
-              <m:sty m:val="p"/>
-            </m:rPr>
-            <m:t>−</m:t>
-          </m:r>
-          <m:sSub>
-            <m:e>
-              <m:r>
-                <m:t>U</m:t>
-              </m:r>
-            </m:e>
-            <m:sub>
-              <m:r>
-                <m:t>s</m:t>
-              </m:r>
-              <m:r>
-                <m:t>s</m:t>
-              </m:r>
-            </m:sub>
-          </m:sSub>
-          <m:sSup>
-            <m:e>
-              <m:r>
-                <m:t>e</m:t>
-              </m:r>
-            </m:e>
-            <m:sup>
-              <m:f>
-                <m:fPr>
-                  <m:type m:val="bar"/>
-                </m:fPr>
-                <m:num>
-                  <m:r>
-                    <m:t>2</m:t>
-                  </m:r>
-                  <m:r>
-                    <m:t>i</m:t>
-                  </m:r>
-                  <m:r>
-                    <m:t>π</m:t>
-                  </m:r>
-                </m:num>
-                <m:den>
-                  <m:r>
-                    <m:t>3</m:t>
-                  </m:r>
-                </m:den>
-              </m:f>
-            </m:sup>
-          </m:sSup>
-          <m:r>
-            <m:t>  </m:t>
-          </m:r>
-          <m:d>
-            <m:dPr>
-              <m:begChr m:val="("/>
-              <m:endChr m:val=")"/>
-              <m:sepChr m:val=""/>
-              <m:grow/>
-            </m:dPr>
-            <m:e>
-              <m:r>
-                <m:t>2.5</m:t>
-              </m:r>
-            </m:e>
-          </m:d>
-        </m:oMath>
-      </m:oMathPara>
-      <w:bookmarkEnd w:id="48"/>
-    </w:p>
-    <w:p>
-      <w:pPr>
-        <w:pStyle w:val="FirstParagraph"/>
-      </w:pPr>
-      <w:bookmarkStart w:id="49" w:name="eq-Dummy"/>
-      <m:oMathPara>
-        <m:oMathParaPr>
-          <m:jc m:val="center"/>
-        </m:oMathParaPr>
-        <m:oMath>
-          <m:sSub>
-            <m:e>
-              <m:limLow>
-                <m:e>
-                  <m:r>
-                    <m:t>U</m:t>
-                  </m:r>
-                </m:e>
-                <m:lim>
-                  <m:r>
-                    <m:rPr>
-                      <m:sty m:val="p"/>
-                    </m:rPr>
-                    <m:t>_</m:t>
-                  </m:r>
-                </m:lim>
-              </m:limLow>
-            </m:e>
-            <m:sub>
-              <m:r>
-                <m:t>23</m:t>
-              </m:r>
-            </m:sub>
-          </m:sSub>
-          <m:r>
-            <m:rPr>
-              <m:sty m:val="p"/>
-            </m:rPr>
-            <m:t>=</m:t>
-          </m:r>
-          <m:sSub>
-            <m:e>
-              <m:limLow>
-                <m:e>
-                  <m:r>
-                    <m:t>U</m:t>
-                  </m:r>
-                </m:e>
-                <m:lim>
-                  <m:r>
-                    <m:rPr>
-                      <m:sty m:val="p"/>
-                    </m:rPr>
-                    <m:t>_</m:t>
-                  </m:r>
-                </m:lim>
-              </m:limLow>
-            </m:e>
-            <m:sub>
-              <m:r>
-                <m:t>2</m:t>
-              </m:r>
-              <m:r>
-                <m:t>N</m:t>
-              </m:r>
-            </m:sub>
-          </m:sSub>
-          <m:r>
-            <m:rPr>
-              <m:sty m:val="p"/>
-            </m:rPr>
-            <m:t>−</m:t>
-          </m:r>
-          <m:sSub>
-            <m:e>
-              <m:limLow>
-                <m:e>
-                  <m:r>
-                    <m:t>U</m:t>
-                  </m:r>
-                </m:e>
-                <m:lim>
-                  <m:r>
-                    <m:rPr>
-                      <m:sty m:val="p"/>
-                    </m:rPr>
-                    <m:t>_</m:t>
-                  </m:r>
-                </m:lim>
-              </m:limLow>
-            </m:e>
-            <m:sub>
-              <m:r>
-                <m:t>3</m:t>
-              </m:r>
-              <m:r>
-                <m:t>N</m:t>
-              </m:r>
-            </m:sub>
-          </m:sSub>
-          <m:r>
-            <m:t>  </m:t>
-          </m:r>
-          <m:d>
-            <m:dPr>
-              <m:begChr m:val="("/>
-              <m:endChr m:val=")"/>
-              <m:sepChr m:val=""/>
-              <m:grow/>
-            </m:dPr>
-            <m:e>
-              <m:r>
-                <m:t>2.6</m:t>
-              </m:r>
-            </m:e>
-          </m:d>
-        </m:oMath>
-      </m:oMathPara>
-      <w:bookmarkEnd w:id="49"/>
-    </w:p>
-    <w:p>
-      <w:pPr>
-        <w:pStyle w:val="FirstParagraph"/>
-      </w:pPr>
-      <w:bookmarkStart w:id="50" w:name="eq-Dummy"/>
-      <m:oMathPara>
-        <m:oMathParaPr>
-          <m:jc m:val="center"/>
-        </m:oMathParaPr>
-        <m:oMath>
-          <m:sSub>
-            <m:e>
-              <m:limLow>
-                <m:e>
-                  <m:r>
-                    <m:t>U</m:t>
-                  </m:r>
-                </m:e>
-                <m:lim>
-                  <m:r>
-                    <m:rPr>
-                      <m:sty m:val="p"/>
-                    </m:rPr>
-                    <m:t>_</m:t>
-                  </m:r>
-                </m:lim>
-              </m:limLow>
-            </m:e>
-            <m:sub>
-              <m:r>
-                <m:t>23</m:t>
-              </m:r>
-            </m:sub>
-          </m:sSub>
-          <m:r>
-            <m:rPr>
-              <m:sty m:val="p"/>
-            </m:rPr>
-            <m:t>=</m:t>
-          </m:r>
-          <m:sSub>
-            <m:e>
-              <m:r>
-                <m:t>U</m:t>
-              </m:r>
-            </m:e>
-            <m:sub>
-              <m:r>
-                <m:t>s</m:t>
-              </m:r>
-              <m:r>
-                <m:t>s</m:t>
-              </m:r>
-            </m:sub>
-          </m:sSub>
-          <m:sSup>
-            <m:e>
-              <m:r>
-                <m:t>e</m:t>
-              </m:r>
-            </m:e>
-            <m:sup>
-              <m:f>
-                <m:fPr>
-                  <m:type m:val="bar"/>
-                </m:fPr>
-                <m:num>
-                  <m:r>
-                    <m:t>2</m:t>
-                  </m:r>
-                  <m:r>
-                    <m:t>i</m:t>
-                  </m:r>
-                  <m:r>
-                    <m:t>π</m:t>
-                  </m:r>
-                </m:num>
-                <m:den>
-                  <m:r>
-                    <m:t>3</m:t>
-                  </m:r>
-                </m:den>
-              </m:f>
-            </m:sup>
-          </m:sSup>
-          <m:r>
-            <m:rPr>
-              <m:sty m:val="p"/>
-            </m:rPr>
-            <m:t>−</m:t>
-          </m:r>
-          <m:sSub>
-            <m:e>
-              <m:r>
-                <m:t>U</m:t>
-              </m:r>
-            </m:e>
-            <m:sub>
-              <m:r>
-                <m:t>s</m:t>
-              </m:r>
-              <m:r>
-                <m:t>s</m:t>
-              </m:r>
-            </m:sub>
-          </m:sSub>
-          <m:sSup>
-            <m:e>
-              <m:r>
-                <m:t>e</m:t>
-              </m:r>
-            </m:e>
-            <m:sup>
-              <m:r>
-                <m:rPr>
-                  <m:sty m:val="p"/>
-                </m:rPr>
-                <m:t>−</m:t>
-              </m:r>
-              <m:f>
-                <m:fPr>
-                  <m:type m:val="bar"/>
-                </m:fPr>
-                <m:num>
-                  <m:r>
-                    <m:t>2</m:t>
-                  </m:r>
-                  <m:r>
-                    <m:t>i</m:t>
-                  </m:r>
-                  <m:r>
-                    <m:t>π</m:t>
-                  </m:r>
-                </m:num>
-                <m:den>
-                  <m:r>
-                    <m:t>3</m:t>
-                  </m:r>
-                </m:den>
-              </m:f>
-            </m:sup>
-          </m:sSup>
-          <m:r>
-            <m:t>  </m:t>
-          </m:r>
-          <m:d>
-            <m:dPr>
-              <m:begChr m:val="("/>
-              <m:endChr m:val=")"/>
-              <m:sepChr m:val=""/>
-              <m:grow/>
-            </m:dPr>
-            <m:e>
-              <m:r>
-                <m:t>2.7</m:t>
-              </m:r>
-            </m:e>
-          </m:d>
-        </m:oMath>
-      </m:oMathPara>
-      <w:bookmarkEnd w:id="50"/>
-    </w:p>
-    <w:p>
-      <w:pPr>
-        <w:pStyle w:val="FirstParagraph"/>
-      </w:pPr>
-      <w:bookmarkStart w:id="51" w:name="eq-Dummy"/>
-      <m:oMathPara>
-        <m:oMathParaPr>
-          <m:jc m:val="center"/>
-        </m:oMathParaPr>
-        <m:oMath>
-          <m:sSub>
-            <m:e>
-              <m:limLow>
-                <m:e>
-                  <m:r>
-                    <m:t>U</m:t>
-                  </m:r>
-                </m:e>
-                <m:lim>
-                  <m:r>
-                    <m:rPr>
-                      <m:sty m:val="p"/>
-                    </m:rPr>
-                    <m:t>_</m:t>
-                  </m:r>
-                </m:lim>
-              </m:limLow>
-            </m:e>
-            <m:sub>
-              <m:r>
-                <m:t>31</m:t>
-              </m:r>
-            </m:sub>
-          </m:sSub>
-          <m:r>
-            <m:rPr>
-              <m:sty m:val="p"/>
-            </m:rPr>
-            <m:t>=</m:t>
-          </m:r>
-          <m:r>
-            <m:rPr>
-              <m:sty m:val="p"/>
-            </m:rPr>
-            <m:t>−</m:t>
-          </m:r>
-          <m:sSub>
-            <m:e>
-              <m:limLow>
-                <m:e>
-                  <m:r>
-                    <m:t>U</m:t>
-                  </m:r>
-                </m:e>
-                <m:lim>
-                  <m:r>
-                    <m:rPr>
-                      <m:sty m:val="p"/>
-                    </m:rPr>
-                    <m:t>_</m:t>
-                  </m:r>
-                </m:lim>
-              </m:limLow>
-            </m:e>
-            <m:sub>
-              <m:r>
-                <m:t>1</m:t>
-              </m:r>
-              <m:r>
-                <m:t>N</m:t>
-              </m:r>
-            </m:sub>
-          </m:sSub>
-          <m:r>
-            <m:rPr>
-              <m:sty m:val="p"/>
-            </m:rPr>
-            <m:t>+</m:t>
-          </m:r>
-          <m:sSub>
-            <m:e>
-              <m:limLow>
-                <m:e>
-                  <m:r>
-                    <m:t>U</m:t>
-                  </m:r>
-                </m:e>
-                <m:lim>
-                  <m:r>
-                    <m:rPr>
-                      <m:sty m:val="p"/>
-                    </m:rPr>
-                    <m:t>_</m:t>
-                  </m:r>
-                </m:lim>
-              </m:limLow>
-            </m:e>
-            <m:sub>
-              <m:r>
-                <m:t>3</m:t>
-              </m:r>
-              <m:r>
-                <m:t>N</m:t>
-              </m:r>
-            </m:sub>
-          </m:sSub>
-          <m:r>
-            <m:t>  </m:t>
-          </m:r>
-          <m:d>
-            <m:dPr>
-              <m:begChr m:val="("/>
-              <m:endChr m:val=")"/>
-              <m:sepChr m:val=""/>
-              <m:grow/>
-            </m:dPr>
-            <m:e>
-              <m:r>
-                <m:t>2.8</m:t>
-              </m:r>
-            </m:e>
-          </m:d>
-        </m:oMath>
-      </m:oMathPara>
-      <w:bookmarkEnd w:id="51"/>
-    </w:p>
-    <w:p>
-      <w:pPr>
-        <w:pStyle w:val="FirstParagraph"/>
-      </w:pPr>
-      <w:bookmarkStart w:id="52" w:name="eq-Dummy"/>
-      <m:oMathPara>
-        <m:oMathParaPr>
-          <m:jc m:val="center"/>
-        </m:oMathParaPr>
-        <m:oMath>
-          <m:sSub>
-            <m:e>
-              <m:limLow>
-                <m:e>
-                  <m:r>
-                    <m:t>U</m:t>
-                  </m:r>
-                </m:e>
-                <m:lim>
-                  <m:r>
-                    <m:rPr>
-                      <m:sty m:val="p"/>
-                    </m:rPr>
-                    <m:t>_</m:t>
-                  </m:r>
-                </m:lim>
-              </m:limLow>
-            </m:e>
-            <m:sub>
-              <m:r>
-                <m:t>31</m:t>
-              </m:r>
-            </m:sub>
-          </m:sSub>
-          <m:r>
-            <m:rPr>
-              <m:sty m:val="p"/>
-            </m:rPr>
-            <m:t>=</m:t>
-          </m:r>
-          <m:r>
-            <m:rPr>
-              <m:sty m:val="p"/>
-            </m:rPr>
-            <m:t>−</m:t>
-          </m:r>
-          <m:sSub>
-            <m:e>
-              <m:r>
-                <m:t>U</m:t>
-              </m:r>
-            </m:e>
-            <m:sub>
-              <m:r>
-                <m:t>s</m:t>
-              </m:r>
-              <m:r>
-                <m:t>s</m:t>
-              </m:r>
-            </m:sub>
-          </m:sSub>
-          <m:r>
-            <m:rPr>
-              <m:sty m:val="p"/>
-            </m:rPr>
-            <m:t>+</m:t>
-          </m:r>
-          <m:sSub>
-            <m:e>
-              <m:r>
-                <m:t>U</m:t>
-              </m:r>
-            </m:e>
-            <m:sub>
-              <m:r>
-                <m:t>s</m:t>
-              </m:r>
-              <m:r>
-                <m:t>s</m:t>
-              </m:r>
-            </m:sub>
-          </m:sSub>
-          <m:sSup>
-            <m:e>
-              <m:r>
-                <m:t>e</m:t>
-              </m:r>
-            </m:e>
-            <m:sup>
-              <m:r>
-                <m:rPr>
-                  <m:sty m:val="p"/>
-                </m:rPr>
-                <m:t>−</m:t>
-              </m:r>
-              <m:f>
-                <m:fPr>
-                  <m:type m:val="bar"/>
-                </m:fPr>
-                <m:num>
-                  <m:r>
-                    <m:t>2</m:t>
-                  </m:r>
-                  <m:r>
-                    <m:t>i</m:t>
-                  </m:r>
-                  <m:r>
-                    <m:t>π</m:t>
-                  </m:r>
-                </m:num>
-                <m:den>
-                  <m:r>
-                    <m:t>3</m:t>
-                  </m:r>
-                </m:den>
-              </m:f>
-            </m:sup>
-          </m:sSup>
-          <m:r>
-            <m:t>  </m:t>
-          </m:r>
-          <m:d>
-            <m:dPr>
-              <m:begChr m:val="("/>
-              <m:endChr m:val=")"/>
-              <m:sepChr m:val=""/>
-              <m:grow/>
-            </m:dPr>
-            <m:e>
-              <m:r>
-                <m:t>2.9</m:t>
-              </m:r>
-            </m:e>
-          </m:d>
-        </m:oMath>
-      </m:oMathPara>
-      <w:bookmarkEnd w:id="52"/>
-    </w:p>
-    <w:p>
-      <w:pPr>
-        <w:pStyle w:val="FirstParagraph"/>
-      </w:pPr>
-      <w:r>
-        <w:drawing>
-          <wp:inline>
-            <wp:extent cx="4276725" cy="4114800"/>
-            <wp:effectExtent b="0" l="0" r="0" t="0"/>
-            <wp:docPr descr="" title="" id="54" name="Picture"/>
-            <a:graphic>
-              <a:graphicData uri="http://schemas.openxmlformats.org/drawingml/2006/picture">
-                <pic:pic>
-                  <pic:nvPicPr>
-                    <pic:cNvPr descr="Drehstrom/02.01_Grundlagen_files/figure-docx/cell-3-output-16.png" id="55" name="Picture"/>
-                    <pic:cNvPicPr>
-                      <a:picLocks noChangeArrowheads="1" noChangeAspect="1"/>
-                    </pic:cNvPicPr>
-                  </pic:nvPicPr>
-                  <pic:blipFill>
-                    <a:blip r:embed="rId53"/>
-                    <a:stretch>
-                      <a:fillRect/>
-                    </a:stretch>
-                  </pic:blipFill>
-                  <pic:spPr bwMode="auto">
-                    <a:xfrm>
-                      <a:off x="0" y="0"/>
-                      <a:ext cx="4276725" cy="4114800"/>
-                    </a:xfrm>
-                    <a:prstGeom prst="rect">
-                      <a:avLst/>
-                    </a:prstGeom>
-                    <a:noFill/>
-                    <a:ln w="9525">
-                      <a:noFill/>
-                      <a:headEnd/>
-                      <a:tailEnd/>
-                    </a:ln>
-                  </pic:spPr>
-                </pic:pic>
-              </a:graphicData>
-            </a:graphic>
-          </wp:inline>
-        </w:drawing>
-      </w:r>
-    </w:p>
-    <w:bookmarkEnd w:id="56"/>
-    <w:bookmarkStart w:id="90" w:name="regelungstechnik"/>
-    <w:p>
-      <w:pPr>
-        <w:pStyle w:val="Heading1"/>
-      </w:pPr>
-      <w:r>
-        <w:t xml:space="preserve">3. Regelungstechnik</w:t>
-      </w:r>
-    </w:p>
-    <w:p>
-      <w:pPr>
-        <w:pStyle w:val="FirstParagraph"/>
-      </w:pPr>
-      <w:r>
-        <w:t xml:space="preserve">In diesem Teil des Skriptums geht es darum wie wir Maschinen und Schaltungen dazu bringen, trotz Störeinflüssen das gewünsche Verhalten zu Zeigen. Zum Beipiel soll ein Tempomant des Autos die Geschwindigkeit halten, trotz starkem Gegenwindes. Es werden die Grundlagen der Regelungstechnik vermittelt. Dabei wird das theoretische Wissen anhand konkreter Anwendungen erarbeitet.</w:t>
-      </w:r>
-    </w:p>
-    <w:bookmarkStart w:id="57" w:name="warum-wir-regeln"/>
-    <w:p>
-      <w:pPr>
-        <w:pStyle w:val="Heading2"/>
-      </w:pPr>
-      <w:r>
-        <w:t xml:space="preserve">3.1 Warum wir regeln</w:t>
-      </w:r>
-    </w:p>
-    <w:p>
-      <w:pPr>
-        <w:pStyle w:val="FirstParagraph"/>
-      </w:pPr>
-      <w:r>
-        <w:t xml:space="preserve">Viele Aufgaben von Maschinen können auch durch Steuern umgesetzt werden. Eine Regelung erlaubt es aber auf unerwünschte Einflüsse, sogenannte Störgrößen, zu reagieren. Als Beispiel soll der Tempomat, Geschwindigkeitsregelanlage, des Autos dienen. Die Aufgabe des Tempomates ist es, die Geschwindigkeit, Regelgröße, konstant zu halten. Als unerwünschte Einflüsse, Störgrößen, sind alle physikalischen Größen zu betrachten, welche die Geschwindigkeit beeinflussen. Beispiele sind die Steigung der Straße und Wind.</w:t>
-      </w:r>
-      <w:r>
-        <w:br/>
-      </w:r>
-      <w:r>
-        <w:t xml:space="preserve">Die Geschwindigkeit des Autos wird über die Leistung, Stellgröße, bestimmt. Führt die Straße Bergauf wird mehr Leistung für die gleiche Geschwindigkeit benötigt. Es muss also die Leistung laufend angepasst werden, um eine konstante Geschwindigkeit zu erhalten.</w:t>
-      </w:r>
-      <w:r>
-        <w:br/>
-      </w:r>
-      <w:r>
-        <w:t xml:space="preserve">Bei einer Steuerung würde eine Leistung eingestellt werden und sich daraus eine Geschwindigkeit ergeben. Dieses wäre jedoch nur für einen voreingestellten Fall identisch mit der gewünschten Geschwindigkeit.</w:t>
-      </w:r>
-    </w:p>
-    <w:bookmarkEnd w:id="57"/>
-    <w:bookmarkStart w:id="63" w:name="wie-wir-regeln---der-standardregelkreis"/>
-    <w:p>
-      <w:pPr>
-        <w:pStyle w:val="Heading2"/>
-      </w:pPr>
-      <w:r>
-        <w:t xml:space="preserve">3.2 Wie wir regeln - Der Standardregelkreis</w:t>
-      </w:r>
-    </w:p>
-    <w:p>
-      <w:pPr>
-        <w:pStyle w:val="FirstParagraph"/>
-      </w:pPr>
-      <w:r>
-        <w:t xml:space="preserve">Regeln ist ein Vorgang, bei dem der IST-Wert einer Größe gemessen und, durch Nachstellen der Stellgröße, dem SOLL-Wert angeglichen wird.</w:t>
-      </w:r>
-      <w:r>
-        <w:br/>
-      </w:r>
-      <w:r>
-        <w:t xml:space="preserve">Dazu wird das Ergebnis an den Eingang zurück geführt und vom Sollwert subtrahiert. Es entsteht eine Rückkopplung. Durch das negative Vorzeichen handelt es sich um eine Rückkopplung im Spezialfall einer Gegenkopplung. Die Differenz aus dem Sollwert und dem zurückgeführten Istwert ist die sogenannte Regelabweichung welche über den Regler zur Stellgröße wird. Die Stellgröße ist nun die physikalische Größe die die Regelstrecke zum gewünschten Verhalten führt.</w:t>
-      </w:r>
-    </w:p>
-    <w:tbl>
-      <w:tblPr>
-        <w:tblStyle w:val="Table"/>
-        <w:tblW w:type="pct" w:w="5000"/>
-        <w:tblLook w:firstRow="0" w:lastRow="0" w:firstColumn="0" w:lastColumn="0" w:noHBand="0" w:noVBand="0" w:val="0000"/>
-      </w:tblPr>
-      <w:tblGrid>
-        <w:gridCol w:w="7920"/>
-      </w:tblGrid>
-      <w:tr>
-        <w:tc>
-          <w:tcPr/>
-          <w:bookmarkStart w:id="61" w:name="fig-Regelkreis"/>
+          <w:bookmarkStart w:id="27" w:name="fig-Regelkreis"/>
           <w:p>
             <w:pPr>
               <w:pStyle w:val="Figure"/>
@@ -2686,18 +232,18 @@
                 <wp:inline>
                   <wp:extent cx="5334000" cy="3085629"/>
                   <wp:effectExtent b="0" l="0" r="0" t="0"/>
-                  <wp:docPr descr="" title="" id="59" name="Picture"/>
+                  <wp:docPr descr="" title="" id="25" name="Picture"/>
                   <a:graphic>
                     <a:graphicData uri="http://schemas.openxmlformats.org/drawingml/2006/picture">
                       <pic:pic>
                         <pic:nvPicPr>
-                          <pic:cNvPr descr="SteuerRegel/images/Vollsändiger_Regelkreis.png" id="60" name="Picture"/>
+                          <pic:cNvPr descr="SteuerRegel/images/Vollsändiger_Regelkreis.png" id="26" name="Picture"/>
                           <pic:cNvPicPr>
                             <a:picLocks noChangeArrowheads="1" noChangeAspect="1"/>
                           </pic:cNvPicPr>
                         </pic:nvPicPr>
                         <pic:blipFill>
-                          <a:blip r:embed="rId58"/>
+                          <a:blip r:embed="rId24"/>
                           <a:stretch>
                             <a:fillRect/>
                           </a:stretch>
@@ -2734,20 +280,20 @@
               <w:pStyle w:val="ImageCaption"/>
             </w:pPr>
             <w:r>
-              <w:t xml:space="preserve">Abbildung 3.1: Standardregelkreis</w:t>
+              <w:t xml:space="preserve">Abbildung 1.1: Standardregelkreis</w:t>
             </w:r>
           </w:p>
-          <w:bookmarkEnd w:id="61"/>
+          <w:bookmarkEnd w:id="27"/>
         </w:tc>
       </w:tr>
     </w:tbl>
-    <w:bookmarkStart w:id="62" w:name="reglertypen"/>
+    <w:bookmarkStart w:id="28" w:name="reglertypen"/>
     <w:p>
       <w:pPr>
         <w:pStyle w:val="Heading3"/>
       </w:pPr>
       <w:r>
-        <w:t xml:space="preserve">3.2.1 Reglertypen</w:t>
+        <w:t xml:space="preserve">1.2.1 Reglertypen</w:t>
       </w:r>
     </w:p>
     <w:p>
@@ -2796,15 +342,15 @@
         <w:t xml:space="preserve">genannt. Stetige Regler können gut mit mathematische Gleichungen im Laplacebereich beschrieben werden.</w:t>
       </w:r>
     </w:p>
-    <w:bookmarkEnd w:id="62"/>
-    <w:bookmarkEnd w:id="63"/>
-    <w:bookmarkStart w:id="68" w:name="unstetige-regler"/>
+    <w:bookmarkEnd w:id="28"/>
+    <w:bookmarkEnd w:id="29"/>
+    <w:bookmarkStart w:id="34" w:name="unstetige-regler"/>
     <w:p>
       <w:pPr>
         <w:pStyle w:val="Heading2"/>
       </w:pPr>
       <w:r>
-        <w:t xml:space="preserve">3.3 Unstetige Regler</w:t>
+        <w:t xml:space="preserve">1.3 Unstetige Regler</w:t>
       </w:r>
     </w:p>
     <w:p>
@@ -2823,6 +369,71 @@
           <w:b/>
         </w:rPr>
         <w:t xml:space="preserve">TODO</w:t>
+      </w:r>
+    </w:p>
+    <w:p>
+      <w:pPr>
+        <w:pStyle w:val="BodyText"/>
+      </w:pPr>
+      <m:oMath>
+        <m:r>
+          <m:t>Δ</m:t>
+        </m:r>
+        <m:sSub>
+          <m:e>
+            <m:r>
+              <m:t>T</m:t>
+            </m:r>
+          </m:e>
+          <m:sub>
+            <m:r>
+              <m:t>a</m:t>
+            </m:r>
+            <m:r>
+              <m:t>u</m:t>
+            </m:r>
+            <m:r>
+              <m:t>s</m:t>
+            </m:r>
+          </m:sub>
+        </m:sSub>
+      </m:oMath>
+      <w:r>
+        <w:t xml:space="preserve"> </w:t>
+      </w:r>
+      <w:r>
+        <w:t xml:space="preserve">… Ausschaltschwelle</w:t>
+      </w:r>
+    </w:p>
+    <w:p>
+      <w:pPr>
+        <w:pStyle w:val="BodyText"/>
+      </w:pPr>
+      <m:oMath>
+        <m:sSub>
+          <m:e>
+            <m:r>
+              <m:t>T</m:t>
+            </m:r>
+          </m:e>
+          <m:sub>
+            <m:r>
+              <m:t>r</m:t>
+            </m:r>
+            <m:r>
+              <m:t>e</m:t>
+            </m:r>
+            <m:r>
+              <m:t>f</m:t>
+            </m:r>
+          </m:sub>
+        </m:sSub>
+      </m:oMath>
+      <w:r>
+        <w:t xml:space="preserve"> </w:t>
+      </w:r>
+      <w:r>
+        <w:t xml:space="preserve">… Referenz Temperatur</w:t>
       </w:r>
     </w:p>
     <w:p>
@@ -2865,71 +476,6 @@
       </w:pPr>
       <m:oMath>
         <m:r>
-          <m:t>Δ</m:t>
-        </m:r>
-        <m:sSub>
-          <m:e>
-            <m:r>
-              <m:t>T</m:t>
-            </m:r>
-          </m:e>
-          <m:sub>
-            <m:r>
-              <m:t>a</m:t>
-            </m:r>
-            <m:r>
-              <m:t>u</m:t>
-            </m:r>
-            <m:r>
-              <m:t>s</m:t>
-            </m:r>
-          </m:sub>
-        </m:sSub>
-      </m:oMath>
-      <w:r>
-        <w:t xml:space="preserve"> </w:t>
-      </w:r>
-      <w:r>
-        <w:t xml:space="preserve">… Ausschaltschwelle</w:t>
-      </w:r>
-    </w:p>
-    <w:p>
-      <w:pPr>
-        <w:pStyle w:val="BodyText"/>
-      </w:pPr>
-      <m:oMath>
-        <m:sSub>
-          <m:e>
-            <m:r>
-              <m:t>T</m:t>
-            </m:r>
-          </m:e>
-          <m:sub>
-            <m:r>
-              <m:t>r</m:t>
-            </m:r>
-            <m:r>
-              <m:t>e</m:t>
-            </m:r>
-            <m:r>
-              <m:t>f</m:t>
-            </m:r>
-          </m:sub>
-        </m:sSub>
-      </m:oMath>
-      <w:r>
-        <w:t xml:space="preserve"> </w:t>
-      </w:r>
-      <w:r>
-        <w:t xml:space="preserve">… Referenz Temperatur</w:t>
-      </w:r>
-    </w:p>
-    <w:p>
-      <w:pPr>
-        <w:pStyle w:val="BodyText"/>
-      </w:pPr>
-      <m:oMath>
-        <m:r>
           <m:t>T</m:t>
         </m:r>
       </m:oMath>
@@ -2949,18 +495,18 @@
           <wp:inline>
             <wp:extent cx="4200525" cy="3219450"/>
             <wp:effectExtent b="0" l="0" r="0" t="0"/>
-            <wp:docPr descr="" title="" id="65" name="Picture"/>
+            <wp:docPr descr="" title="" id="31" name="Picture"/>
             <a:graphic>
               <a:graphicData uri="http://schemas.openxmlformats.org/drawingml/2006/picture">
                 <pic:pic>
                   <pic:nvPicPr>
-                    <pic:cNvPr descr="SteuerRegel/01.02_Regelungstechnik_files/figure-docx/cell-3-output-5.png" id="66" name="Picture"/>
+                    <pic:cNvPr descr="SteuerRegel/01.02_Regelungstechnik_files/figure-docx/cell-3-output-5.png" id="32" name="Picture"/>
                     <pic:cNvPicPr>
                       <a:picLocks noChangeArrowheads="1" noChangeAspect="1"/>
                     </pic:cNvPicPr>
                   </pic:nvPicPr>
                   <pic:blipFill>
-                    <a:blip r:embed="rId64"/>
+                    <a:blip r:embed="rId30"/>
                     <a:stretch>
                       <a:fillRect/>
                     </a:stretch>
@@ -2987,13 +533,13 @@
         </w:drawing>
       </w:r>
     </w:p>
-    <w:bookmarkStart w:id="67" w:name="zweipunktregler"/>
+    <w:bookmarkStart w:id="33" w:name="zweipunktregler"/>
     <w:p>
       <w:pPr>
         <w:pStyle w:val="Heading3"/>
       </w:pPr>
       <w:r>
-        <w:t xml:space="preserve">3.3.1 Zweipunktregler</w:t>
+        <w:t xml:space="preserve">1.3.1 Zweipunktregler</w:t>
       </w:r>
     </w:p>
     <w:p>
@@ -3010,15 +556,15 @@
         <w:t xml:space="preserve">Die Schaltpunkte werden über eine Hysterese definiert.</w:t>
       </w:r>
     </w:p>
-    <w:bookmarkEnd w:id="67"/>
-    <w:bookmarkEnd w:id="68"/>
-    <w:bookmarkStart w:id="89" w:name="stetige-regler"/>
+    <w:bookmarkEnd w:id="33"/>
+    <w:bookmarkEnd w:id="34"/>
+    <w:bookmarkStart w:id="55" w:name="stetige-regler"/>
     <w:p>
       <w:pPr>
         <w:pStyle w:val="Heading2"/>
       </w:pPr>
       <w:r>
-        <w:t xml:space="preserve">3.4 Stetige Regler</w:t>
+        <w:t xml:space="preserve">1.4 Stetige Regler</w:t>
       </w:r>
     </w:p>
     <w:p>
@@ -3042,7 +588,7 @@
           <w:rPr>
             <w:rStyle w:val="Hyperlink"/>
           </w:rPr>
-          <w:t xml:space="preserve">Abbildung 3.1</w:t>
+          <w:t xml:space="preserve">Abbildung 1.1</w:t>
         </w:r>
       </w:hyperlink>
       <w:r>
@@ -3065,13 +611,13 @@
         <w:t xml:space="preserve">bezeichnet.</w:t>
       </w:r>
     </w:p>
-    <w:bookmarkStart w:id="70" w:name="die-übertragungsfunktion"/>
+    <w:bookmarkStart w:id="36" w:name="die-übertragungsfunktion"/>
     <w:p>
       <w:pPr>
         <w:pStyle w:val="Heading3"/>
       </w:pPr>
       <w:r>
-        <w:t xml:space="preserve">3.4.1 Die Übertragungsfunktion</w:t>
+        <w:t xml:space="preserve">1.4.1 Die Übertragungsfunktion</w:t>
       </w:r>
     </w:p>
     <w:p>
@@ -3086,7 +632,7 @@
       <w:pPr>
         <w:pStyle w:val="BodyText"/>
       </w:pPr>
-      <w:bookmarkStart w:id="69" w:name="eq-EVA"/>
+      <w:bookmarkStart w:id="35" w:name="eq-EVA"/>
       <m:oMathPara>
         <m:oMathParaPr>
           <m:jc m:val="center"/>
@@ -3128,13 +674,13 @@
             </m:dPr>
             <m:e>
               <m:r>
-                <m:t>3.1</m:t>
+                <m:t>1.1</m:t>
               </m:r>
             </m:e>
           </m:d>
         </m:oMath>
       </m:oMathPara>
-      <w:bookmarkEnd w:id="69"/>
+      <w:bookmarkEnd w:id="35"/>
     </w:p>
     <w:p>
       <w:pPr>
@@ -3158,6 +704,22 @@
       </w:pPr>
       <m:oMath>
         <m:r>
+          <m:t>E</m:t>
+        </m:r>
+      </m:oMath>
+      <w:r>
+        <w:t xml:space="preserve"> </w:t>
+      </w:r>
+      <w:r>
+        <w:t xml:space="preserve">… Eingang</w:t>
+      </w:r>
+    </w:p>
+    <w:p>
+      <w:pPr>
+        <w:pStyle w:val="BodyText"/>
+      </w:pPr>
+      <m:oMath>
+        <m:r>
           <m:t>A</m:t>
         </m:r>
       </m:oMath>
@@ -3166,22 +728,6 @@
       </w:r>
       <w:r>
         <w:t xml:space="preserve">… Ausgang</w:t>
-      </w:r>
-    </w:p>
-    <w:p>
-      <w:pPr>
-        <w:pStyle w:val="BodyText"/>
-      </w:pPr>
-      <m:oMath>
-        <m:r>
-          <m:t>E</m:t>
-        </m:r>
-      </m:oMath>
-      <w:r>
-        <w:t xml:space="preserve"> </w:t>
-      </w:r>
-      <w:r>
-        <w:t xml:space="preserve">… Eingang</w:t>
       </w:r>
     </w:p>
     <w:p>
@@ -3214,6 +760,22 @@
       </w:pPr>
       <m:oMath>
         <m:r>
+          <m:t>R</m:t>
+        </m:r>
+      </m:oMath>
+      <w:r>
+        <w:t xml:space="preserve"> </w:t>
+      </w:r>
+      <w:r>
+        <w:t xml:space="preserve">… Übertragungsfunktion des Reglers</w:t>
+      </w:r>
+    </w:p>
+    <w:p>
+      <w:pPr>
+        <w:pStyle w:val="BodyText"/>
+      </w:pPr>
+      <m:oMath>
+        <m:r>
           <m:t>G</m:t>
         </m:r>
       </m:oMath>
@@ -3224,62 +786,46 @@
         <w:t xml:space="preserve">… Übertragungsfunktion der zu Regelnden Strecke</w:t>
       </w:r>
     </w:p>
+    <w:bookmarkEnd w:id="36"/>
+    <w:bookmarkStart w:id="47" w:name="die-laplace-transformation"/>
+    <w:p>
+      <w:pPr>
+        <w:pStyle w:val="Heading3"/>
+      </w:pPr>
+      <w:r>
+        <w:t xml:space="preserve">1.4.2 Die Laplace Transformation</w:t>
+      </w:r>
+    </w:p>
+    <w:p>
+      <w:pPr>
+        <w:pStyle w:val="FirstParagraph"/>
+      </w:pPr>
+      <w:r>
+        <w:t xml:space="preserve">oder die Anstrengung der Faulen.</w:t>
+      </w:r>
+    </w:p>
+    <w:bookmarkStart w:id="45" w:name="warum-laplace"/>
+    <w:p>
+      <w:pPr>
+        <w:pStyle w:val="Heading4"/>
+      </w:pPr>
+      <w:r>
+        <w:t xml:space="preserve">1.4.2.1 Warum Laplace</w:t>
+      </w:r>
+    </w:p>
+    <w:p>
+      <w:pPr>
+        <w:pStyle w:val="FirstParagraph"/>
+      </w:pPr>
+      <w:r>
+        <w:t xml:space="preserve">Um eine Übertragungsfunktion zu Berechnen muss der Ausgang durch den Eingang dividiert werden. Wird das physikalische System durch eine lineare Gleichung beschrieben ist das sehr Einfach möglich und die Laplace Transformation ist nicht notwendig. Ein Beispiel dafür is das Ohm’sche Gesetz.</w:t>
+      </w:r>
+    </w:p>
     <w:p>
       <w:pPr>
         <w:pStyle w:val="BodyText"/>
       </w:pPr>
-      <m:oMath>
-        <m:r>
-          <m:t>R</m:t>
-        </m:r>
-      </m:oMath>
-      <w:r>
-        <w:t xml:space="preserve"> </w:t>
-      </w:r>
-      <w:r>
-        <w:t xml:space="preserve">… Übertragungsfunktion des Reglers</w:t>
-      </w:r>
-    </w:p>
-    <w:bookmarkEnd w:id="70"/>
-    <w:bookmarkStart w:id="81" w:name="die-laplace-transformation"/>
-    <w:p>
-      <w:pPr>
-        <w:pStyle w:val="Heading3"/>
-      </w:pPr>
-      <w:r>
-        <w:t xml:space="preserve">3.4.2 Die Laplace Transformation</w:t>
-      </w:r>
-    </w:p>
-    <w:p>
-      <w:pPr>
-        <w:pStyle w:val="FirstParagraph"/>
-      </w:pPr>
-      <w:r>
-        <w:t xml:space="preserve">oder die Anstrengung der Faulen.</w:t>
-      </w:r>
-    </w:p>
-    <w:bookmarkStart w:id="79" w:name="warum-laplace"/>
-    <w:p>
-      <w:pPr>
-        <w:pStyle w:val="Heading4"/>
-      </w:pPr>
-      <w:r>
-        <w:t xml:space="preserve">3.4.2.1 Warum Laplace</w:t>
-      </w:r>
-    </w:p>
-    <w:p>
-      <w:pPr>
-        <w:pStyle w:val="FirstParagraph"/>
-      </w:pPr>
-      <w:r>
-        <w:t xml:space="preserve">Um eine Übertragungsfunktion zu Berechnen muss der Ausgang durch den Eingang dividiert werden. Wird das physikalische System durch eine lineare Gleichung beschrieben ist das sehr Einfach möglich und die Laplace Transformation ist nicht notwendig. Ein Beispiel dafür is das Ohm’sche Gesetz.</w:t>
-      </w:r>
-    </w:p>
-    <w:p>
-      <w:pPr>
-        <w:pStyle w:val="BodyText"/>
-      </w:pPr>
-      <w:bookmarkStart w:id="71" w:name="eq-Ohm_eq"/>
+      <w:bookmarkStart w:id="37" w:name="eq-Ohm_eq"/>
       <m:oMathPara>
         <m:oMathParaPr>
           <m:jc m:val="center"/>
@@ -3336,17 +882,33 @@
             </m:dPr>
             <m:e>
               <m:r>
-                <m:t>3.2</m:t>
+                <m:t>1.2</m:t>
               </m:r>
             </m:e>
           </m:d>
         </m:oMath>
       </m:oMathPara>
-      <w:bookmarkEnd w:id="71"/>
+      <w:bookmarkEnd w:id="37"/>
     </w:p>
     <w:p>
       <w:pPr>
         <w:pStyle w:val="FirstParagraph"/>
+      </w:pPr>
+      <m:oMath>
+        <m:r>
+          <m:t>I</m:t>
+        </m:r>
+      </m:oMath>
+      <w:r>
+        <w:t xml:space="preserve"> </w:t>
+      </w:r>
+      <w:r>
+        <w:t xml:space="preserve">… Strom am Widerstand als Eingang</w:t>
+      </w:r>
+    </w:p>
+    <w:p>
+      <w:pPr>
+        <w:pStyle w:val="BodyText"/>
       </w:pPr>
       <m:oMath>
         <m:r>
@@ -3358,22 +920,6 @@
       </w:r>
       <w:r>
         <w:t xml:space="preserve">… Spannung am Widerstand als Ausgang</w:t>
-      </w:r>
-    </w:p>
-    <w:p>
-      <w:pPr>
-        <w:pStyle w:val="BodyText"/>
-      </w:pPr>
-      <m:oMath>
-        <m:r>
-          <m:t>I</m:t>
-        </m:r>
-      </m:oMath>
-      <w:r>
-        <w:t xml:space="preserve"> </w:t>
-      </w:r>
-      <w:r>
-        <w:t xml:space="preserve">… Strom am Widerstand als Eingang</w:t>
       </w:r>
     </w:p>
     <w:p>
@@ -3427,7 +973,7 @@
       <w:tr>
         <w:tc>
           <w:tcPr/>
-          <w:bookmarkStart w:id="75" w:name="fig-Tiefpass"/>
+          <w:bookmarkStart w:id="41" w:name="fig-Tiefpass"/>
           <w:p>
             <w:pPr>
               <w:pStyle w:val="Figure"/>
@@ -3438,18 +984,18 @@
                 <wp:inline>
                   <wp:extent cx="5295900" cy="2184400"/>
                   <wp:effectExtent b="0" l="0" r="0" t="0"/>
-                  <wp:docPr descr="" title="" id="73" name="Picture"/>
+                  <wp:docPr descr="" title="" id="39" name="Picture"/>
                   <a:graphic>
                     <a:graphicData uri="http://schemas.openxmlformats.org/drawingml/2006/picture">
                       <pic:pic>
                         <pic:nvPicPr>
-                          <pic:cNvPr descr="SteuerRegel/images/Tiefpass.png" id="74" name="Picture"/>
+                          <pic:cNvPr descr="SteuerRegel/images/Tiefpass.png" id="40" name="Picture"/>
                           <pic:cNvPicPr>
                             <a:picLocks noChangeArrowheads="1" noChangeAspect="1"/>
                           </pic:cNvPicPr>
                         </pic:nvPicPr>
                         <pic:blipFill>
-                          <a:blip r:embed="rId72"/>
+                          <a:blip r:embed="rId38"/>
                           <a:stretch>
                             <a:fillRect/>
                           </a:stretch>
@@ -3486,10 +1032,10 @@
               <w:pStyle w:val="ImageCaption"/>
             </w:pPr>
             <w:r>
-              <w:t xml:space="preserve">Abbildung 3.2: Tiefpass</w:t>
+              <w:t xml:space="preserve">Abbildung 1.2: Tiefpass</w:t>
             </w:r>
           </w:p>
-          <w:bookmarkEnd w:id="75"/>
+          <w:bookmarkEnd w:id="41"/>
         </w:tc>
       </w:tr>
     </w:tbl>
@@ -3497,7 +1043,7 @@
       <w:pPr>
         <w:pStyle w:val="BodyText"/>
       </w:pPr>
-      <w:bookmarkStart w:id="76" w:name="eq-ict_eq1"/>
+      <w:bookmarkStart w:id="42" w:name="eq-ict_eq1"/>
       <m:oMathPara>
         <m:oMathParaPr>
           <m:jc m:val="center"/>
@@ -3601,19 +1147,19 @@
             </m:dPr>
             <m:e>
               <m:r>
-                <m:t>3.3</m:t>
+                <m:t>1.3</m:t>
               </m:r>
             </m:e>
           </m:d>
         </m:oMath>
       </m:oMathPara>
-      <w:bookmarkEnd w:id="76"/>
+      <w:bookmarkEnd w:id="42"/>
     </w:p>
     <w:p>
       <w:pPr>
         <w:pStyle w:val="FirstParagraph"/>
       </w:pPr>
-      <w:bookmarkStart w:id="77" w:name="eq-ict_eq2"/>
+      <w:bookmarkStart w:id="43" w:name="eq-ict_eq2"/>
       <m:oMathPara>
         <m:oMathParaPr>
           <m:jc m:val="center"/>
@@ -3754,13 +1300,13 @@
             </m:dPr>
             <m:e>
               <m:r>
-                <m:t>3.4</m:t>
+                <m:t>1.4</m:t>
               </m:r>
             </m:e>
           </m:d>
         </m:oMath>
       </m:oMathPara>
-      <w:bookmarkEnd w:id="77"/>
+      <w:bookmarkEnd w:id="43"/>
     </w:p>
     <w:p>
       <w:pPr>
@@ -3777,7 +1323,7 @@
           <w:rPr>
             <w:rStyle w:val="Hyperlink"/>
           </w:rPr>
-          <w:t xml:space="preserve">Gleichung 3.3</w:t>
+          <w:t xml:space="preserve">Gleichung 1.3</w:t>
         </w:r>
       </w:hyperlink>
       <w:r>
@@ -3794,7 +1340,7 @@
           <w:rPr>
             <w:rStyle w:val="Hyperlink"/>
           </w:rPr>
-          <w:t xml:space="preserve">Gleichung 3.4</w:t>
+          <w:t xml:space="preserve">Gleichung 1.4</w:t>
         </w:r>
       </w:hyperlink>
       <w:r>
@@ -3808,7 +1354,7 @@
       <w:pPr>
         <w:pStyle w:val="BodyText"/>
       </w:pPr>
-      <w:bookmarkStart w:id="78" w:name="eq-Dummy"/>
+      <w:bookmarkStart w:id="44" w:name="eq-Dummy"/>
       <m:oMathPara>
         <m:oMathParaPr>
           <m:jc m:val="center"/>
@@ -3994,33 +1540,17 @@
             </m:dPr>
             <m:e>
               <m:r>
-                <m:t>3.5</m:t>
+                <m:t>1.5</m:t>
               </m:r>
             </m:e>
           </m:d>
         </m:oMath>
       </m:oMathPara>
-      <w:bookmarkEnd w:id="78"/>
+      <w:bookmarkEnd w:id="44"/>
     </w:p>
     <w:p>
       <w:pPr>
         <w:pStyle w:val="FirstParagraph"/>
-      </w:pPr>
-      <m:oMath>
-        <m:r>
-          <m:t>t</m:t>
-        </m:r>
-      </m:oMath>
-      <w:r>
-        <w:t xml:space="preserve"> </w:t>
-      </w:r>
-      <w:r>
-        <w:t xml:space="preserve">… Zeit</w:t>
-      </w:r>
-    </w:p>
-    <w:p>
-      <w:pPr>
-        <w:pStyle w:val="BodyText"/>
       </w:pPr>
       <m:oMath>
         <m:sSub>
@@ -4055,6 +1585,22 @@
       </w:pPr>
       <m:oMath>
         <m:r>
+          <m:t>t</m:t>
+        </m:r>
+      </m:oMath>
+      <w:r>
+        <w:t xml:space="preserve"> </w:t>
+      </w:r>
+      <w:r>
+        <w:t xml:space="preserve">… Zeit</w:t>
+      </w:r>
+    </w:p>
+    <w:p>
+      <w:pPr>
+        <w:pStyle w:val="BodyText"/>
+      </w:pPr>
+      <m:oMath>
+        <m:r>
           <m:t>C</m:t>
         </m:r>
       </m:oMath>
@@ -4073,7 +1619,7 @@
         <m:sSub>
           <m:e>
             <m:r>
-              <m:t>u</m:t>
+              <m:t>i</m:t>
             </m:r>
           </m:e>
           <m:sub>
@@ -4100,7 +1646,7 @@
         <w:t xml:space="preserve"> </w:t>
       </w:r>
       <w:r>
-        <w:t xml:space="preserve">… Ausgangsspannung</w:t>
+        <w:t xml:space="preserve">… Strom</w:t>
       </w:r>
     </w:p>
     <w:p>
@@ -4152,7 +1698,7 @@
         <m:sSub>
           <m:e>
             <m:r>
-              <m:t>i</m:t>
+              <m:t>u</m:t>
             </m:r>
           </m:e>
           <m:sub>
@@ -4179,7 +1725,7 @@
         <w:t xml:space="preserve"> </w:t>
       </w:r>
       <w:r>
-        <w:t xml:space="preserve">… Strom</w:t>
+        <w:t xml:space="preserve">… Ausgangsspannung</w:t>
       </w:r>
     </w:p>
     <w:p>
@@ -4261,14 +1807,14 @@
         <w:t xml:space="preserve">Die Laplace Transformation bietet hier einen alternativen Weg der mit weiteren Vorteilen verbunden ist wenn es darum geht Blöcke miteinander zu kombinieren oder Aussagen über das System zu treffen.</w:t>
       </w:r>
     </w:p>
-    <w:bookmarkEnd w:id="79"/>
-    <w:bookmarkStart w:id="80" w:name="wie-laplace"/>
+    <w:bookmarkEnd w:id="45"/>
+    <w:bookmarkStart w:id="46" w:name="wie-laplace"/>
     <w:p>
       <w:pPr>
         <w:pStyle w:val="Heading4"/>
       </w:pPr>
       <w:r>
-        <w:t xml:space="preserve">3.4.2.2 Wie Laplace</w:t>
+        <w:t xml:space="preserve">1.4.2.2 Wie Laplace</w:t>
       </w:r>
     </w:p>
     <w:p>
@@ -4917,15 +2463,15 @@
         </w:tc>
       </w:tr>
     </w:tbl>
-    <w:bookmarkEnd w:id="80"/>
-    <w:bookmarkEnd w:id="81"/>
-    <w:bookmarkStart w:id="88" w:name="zusammenschaltung-von-blöcken"/>
+    <w:bookmarkEnd w:id="46"/>
+    <w:bookmarkEnd w:id="47"/>
+    <w:bookmarkStart w:id="54" w:name="zusammenschaltung-von-blöcken"/>
     <w:p>
       <w:pPr>
         <w:pStyle w:val="Heading3"/>
       </w:pPr>
       <w:r>
-        <w:t xml:space="preserve">3.4.3 Zusammenschaltung von Blöcken</w:t>
+        <w:t xml:space="preserve">1.4.3 Zusammenschaltung von Blöcken</w:t>
       </w:r>
     </w:p>
     <w:p>
@@ -5000,20 +2546,20 @@
           <w:rPr>
             <w:rStyle w:val="Hyperlink"/>
           </w:rPr>
-          <w:t xml:space="preserve">Abbildung 3.1</w:t>
+          <w:t xml:space="preserve">Abbildung 1.1</w:t>
         </w:r>
       </w:hyperlink>
       <w:r>
         <w:t xml:space="preserve">, ergebn sich folgende Möglichkeiten.</w:t>
       </w:r>
     </w:p>
-    <w:bookmarkStart w:id="83" w:name="die-führungsübertragungsfunktion"/>
+    <w:bookmarkStart w:id="49" w:name="die-führungsübertragungsfunktion"/>
     <w:p>
       <w:pPr>
         <w:pStyle w:val="Heading4"/>
       </w:pPr>
       <w:r>
-        <w:t xml:space="preserve">3.4.3.1 Die Führungsübertragungsfunktion</w:t>
+        <w:t xml:space="preserve">1.4.3.1 Die Führungsübertragungsfunktion</w:t>
       </w:r>
     </w:p>
     <w:p>
@@ -5028,7 +2574,7 @@
       <w:pPr>
         <w:pStyle w:val="BodyText"/>
       </w:pPr>
-      <w:bookmarkStart w:id="82" w:name="eq-Fw_eq"/>
+      <w:bookmarkStart w:id="48" w:name="eq-Fw_eq"/>
       <m:oMathPara>
         <m:oMathParaPr>
           <m:jc m:val="center"/>
@@ -5100,13 +2646,13 @@
             </m:dPr>
             <m:e>
               <m:r>
-                <m:t>3.6</m:t>
+                <m:t>1.6</m:t>
               </m:r>
             </m:e>
           </m:d>
         </m:oMath>
       </m:oMathPara>
-      <w:bookmarkEnd w:id="82"/>
+      <w:bookmarkEnd w:id="48"/>
     </w:p>
     <w:p>
       <w:pPr>
@@ -5133,14 +2679,14 @@
         <w:t xml:space="preserve">… Führungsübertragungsfunktion</w:t>
       </w:r>
     </w:p>
-    <w:bookmarkEnd w:id="83"/>
-    <w:bookmarkStart w:id="85" w:name="die-schleifenübertragungsfunktion"/>
+    <w:bookmarkEnd w:id="49"/>
+    <w:bookmarkStart w:id="51" w:name="die-schleifenübertragungsfunktion"/>
     <w:p>
       <w:pPr>
         <w:pStyle w:val="Heading4"/>
       </w:pPr>
       <w:r>
-        <w:t xml:space="preserve">3.4.3.2 Die Schleifenübertragungsfunktion</w:t>
+        <w:t xml:space="preserve">1.4.3.2 Die Schleifenübertragungsfunktion</w:t>
       </w:r>
     </w:p>
     <w:p>
@@ -5155,7 +2701,7 @@
       <w:pPr>
         <w:pStyle w:val="BodyText"/>
       </w:pPr>
-      <w:bookmarkStart w:id="84" w:name="eq-Dummy"/>
+      <w:bookmarkStart w:id="50" w:name="eq-Dummy"/>
       <m:oMathPara>
         <m:oMathParaPr>
           <m:jc m:val="center"/>
@@ -5197,13 +2743,13 @@
             </m:dPr>
             <m:e>
               <m:r>
-                <m:t>3.7</m:t>
+                <m:t>1.7</m:t>
               </m:r>
             </m:e>
           </m:d>
         </m:oMath>
       </m:oMathPara>
-      <w:bookmarkEnd w:id="84"/>
+      <w:bookmarkEnd w:id="50"/>
     </w:p>
     <w:p>
       <w:pPr>
@@ -5230,14 +2776,14 @@
         <w:t xml:space="preserve">… Schleifenübertragungsfunktion</w:t>
       </w:r>
     </w:p>
-    <w:bookmarkEnd w:id="85"/>
-    <w:bookmarkStart w:id="87" w:name="die-störübertragungsfunktion"/>
+    <w:bookmarkEnd w:id="51"/>
+    <w:bookmarkStart w:id="53" w:name="die-störübertragungsfunktion"/>
     <w:p>
       <w:pPr>
         <w:pStyle w:val="Heading4"/>
       </w:pPr>
       <w:r>
-        <w:t xml:space="preserve">3.4.3.3 Die Störübertragungsfunktion</w:t>
+        <w:t xml:space="preserve">1.4.3.3 Die Störübertragungsfunktion</w:t>
       </w:r>
     </w:p>
     <w:p>
@@ -5252,7 +2798,7 @@
       <w:pPr>
         <w:pStyle w:val="BodyText"/>
       </w:pPr>
-      <w:bookmarkStart w:id="86" w:name="eq-Dummy"/>
+      <w:bookmarkStart w:id="52" w:name="eq-Dummy"/>
       <m:oMathPara>
         <m:oMathParaPr>
           <m:jc m:val="center"/>
@@ -5321,13 +2867,13 @@
             </m:dPr>
             <m:e>
               <m:r>
-                <m:t>3.8</m:t>
+                <m:t>1.8</m:t>
               </m:r>
             </m:e>
           </m:d>
         </m:oMath>
       </m:oMathPara>
-      <w:bookmarkEnd w:id="86"/>
+      <w:bookmarkEnd w:id="52"/>
     </w:p>
     <w:p>
       <w:pPr>
@@ -5354,11 +2900,11 @@
         <w:t xml:space="preserve">… Störübertragungsfunktion</w:t>
       </w:r>
     </w:p>
-    <w:bookmarkEnd w:id="87"/>
-    <w:bookmarkEnd w:id="88"/>
-    <w:bookmarkEnd w:id="89"/>
-    <w:bookmarkEnd w:id="90"/>
-    <w:bookmarkStart w:id="92" w:name="references"/>
+    <w:bookmarkEnd w:id="53"/>
+    <w:bookmarkEnd w:id="54"/>
+    <w:bookmarkEnd w:id="55"/>
+    <w:bookmarkEnd w:id="56"/>
+    <w:bookmarkStart w:id="58" w:name="references"/>
     <w:p>
       <w:pPr>
         <w:pStyle w:val="Heading1"/>
@@ -5367,9 +2913,9 @@
         <w:t xml:space="preserve">References</w:t>
       </w:r>
     </w:p>
-    <w:bookmarkStart w:id="91" w:name="refs"/>
-    <w:bookmarkEnd w:id="91"/>
-    <w:bookmarkEnd w:id="92"/>
+    <w:bookmarkStart w:id="57" w:name="refs"/>
+    <w:bookmarkEnd w:id="57"/>
+    <w:bookmarkEnd w:id="58"/>
     <w:sectPr/>
   </w:body>
 </w:document>

</xml_diff>

<commit_message>
date published on title page
</commit_message>
<xml_diff>
--- a/_book/MTRS-Skript.docx
+++ b/_book/MTRS-Skript.docx
@@ -22,6 +22,14 @@
       </w:r>
       <w:r>
         <w:t xml:space="preserve">Götsch</w:t>
+      </w:r>
+    </w:p>
+    <w:p>
+      <w:pPr>
+        <w:pStyle w:val="Date"/>
+      </w:pPr>
+      <w:r>
+        <w:t xml:space="preserve">04.06.23</w:t>
       </w:r>
     </w:p>
     <w:sdt>
@@ -380,6 +388,37 @@
           </m:e>
           <m:sub>
             <m:r>
+              <m:t>e</m:t>
+            </m:r>
+            <m:r>
+              <m:t>i</m:t>
+            </m:r>
+            <m:r>
+              <m:t>n</m:t>
+            </m:r>
+          </m:sub>
+        </m:sSub>
+      </m:oMath>
+      <w:r>
+        <w:t xml:space="preserve"> </w:t>
+      </w:r>
+      <w:r>
+        <w:t xml:space="preserve">… Einschaltschwelle</w:t>
+      </w:r>
+    </w:p>
+    <w:p>
+      <w:pPr>
+        <w:pStyle w:val="BodyText"/>
+      </w:pPr>
+      <m:oMath>
+        <m:sSub>
+          <m:e>
+            <m:r>
+              <m:t>T</m:t>
+            </m:r>
+          </m:e>
+          <m:sub>
+            <m:r>
               <m:t>a</m:t>
             </m:r>
             <m:r>
@@ -427,37 +466,6 @@
       </w:r>
       <w:r>
         <w:t xml:space="preserve">… Referenz Temperatur</w:t>
-      </w:r>
-    </w:p>
-    <w:p>
-      <w:pPr>
-        <w:pStyle w:val="BodyText"/>
-      </w:pPr>
-      <m:oMath>
-        <m:sSub>
-          <m:e>
-            <m:r>
-              <m:t>T</m:t>
-            </m:r>
-          </m:e>
-          <m:sub>
-            <m:r>
-              <m:t>e</m:t>
-            </m:r>
-            <m:r>
-              <m:t>i</m:t>
-            </m:r>
-            <m:r>
-              <m:t>n</m:t>
-            </m:r>
-          </m:sub>
-        </m:sSub>
-      </m:oMath>
-      <w:r>
-        <w:t xml:space="preserve"> </w:t>
-      </w:r>
-      <w:r>
-        <w:t xml:space="preserve">… Einschaltschwelle</w:t>
       </w:r>
     </w:p>
     <w:p>
@@ -928,6 +936,22 @@
       </w:pPr>
       <m:oMath>
         <m:r>
+          <m:t>E</m:t>
+        </m:r>
+      </m:oMath>
+      <w:r>
+        <w:t xml:space="preserve"> </w:t>
+      </w:r>
+      <w:r>
+        <w:t xml:space="preserve">… Eingang</w:t>
+      </w:r>
+    </w:p>
+    <w:p>
+      <w:pPr>
+        <w:pStyle w:val="BodyText"/>
+      </w:pPr>
+      <m:oMath>
+        <m:r>
           <m:t>V</m:t>
         </m:r>
       </m:oMath>
@@ -936,22 +960,6 @@
       </w:r>
       <w:r>
         <w:t xml:space="preserve">… Verarbeitung, die Übertragungsfunktion</w:t>
-      </w:r>
-    </w:p>
-    <w:p>
-      <w:pPr>
-        <w:pStyle w:val="BodyText"/>
-      </w:pPr>
-      <m:oMath>
-        <m:r>
-          <m:t>E</m:t>
-        </m:r>
-      </m:oMath>
-      <w:r>
-        <w:t xml:space="preserve"> </w:t>
-      </w:r>
-      <w:r>
-        <w:t xml:space="preserve">… Eingang</w:t>
       </w:r>
     </w:p>
     <w:p>
@@ -984,6 +992,22 @@
       </w:pPr>
       <m:oMath>
         <m:r>
+          <m:t>R</m:t>
+        </m:r>
+      </m:oMath>
+      <w:r>
+        <w:t xml:space="preserve"> </w:t>
+      </w:r>
+      <w:r>
+        <w:t xml:space="preserve">… Übertragungsfunktion des Reglers</w:t>
+      </w:r>
+    </w:p>
+    <w:p>
+      <w:pPr>
+        <w:pStyle w:val="BodyText"/>
+      </w:pPr>
+      <m:oMath>
+        <m:r>
           <m:t>M</m:t>
         </m:r>
       </m:oMath>
@@ -992,22 +1016,6 @@
       </w:r>
       <w:r>
         <w:t xml:space="preserve">… Übertragungsfunktion des Sensors</w:t>
-      </w:r>
-    </w:p>
-    <w:p>
-      <w:pPr>
-        <w:pStyle w:val="BodyText"/>
-      </w:pPr>
-      <m:oMath>
-        <m:r>
-          <m:t>R</m:t>
-        </m:r>
-      </m:oMath>
-      <w:r>
-        <w:t xml:space="preserve"> </w:t>
-      </w:r>
-      <w:r>
-        <w:t xml:space="preserve">… Übertragungsfunktion des Reglers</w:t>
       </w:r>
     </w:p>
     <w:bookmarkEnd w:id="38"/>
@@ -1199,22 +1207,6 @@
     <w:p>
       <w:pPr>
         <w:pStyle w:val="FirstParagraph"/>
-      </w:pPr>
-      <m:oMath>
-        <m:r>
-          <m:t>U</m:t>
-        </m:r>
-      </m:oMath>
-      <w:r>
-        <w:t xml:space="preserve"> </w:t>
-      </w:r>
-      <w:r>
-        <w:t xml:space="preserve">… Spannung am Widerstand als Ausgang</w:t>
-      </w:r>
-    </w:p>
-    <w:p>
-      <w:pPr>
-        <w:pStyle w:val="BodyText"/>
       </w:pPr>
       <m:oMath>
         <m:sSub>
@@ -1257,6 +1249,22 @@
       </w:r>
       <w:r>
         <w:t xml:space="preserve">… Strom am Widerstand als Eingang</w:t>
+      </w:r>
+    </w:p>
+    <w:p>
+      <w:pPr>
+        <w:pStyle w:val="BodyText"/>
+      </w:pPr>
+      <m:oMath>
+        <m:r>
+          <m:t>U</m:t>
+        </m:r>
+      </m:oMath>
+      <w:r>
+        <w:t xml:space="preserve"> </w:t>
+      </w:r>
+      <w:r>
+        <w:t xml:space="preserve">… Spannung am Widerstand als Ausgang</w:t>
       </w:r>
     </w:p>
     <w:p>
@@ -1874,6 +1882,22 @@
         <w:pStyle w:val="FirstParagraph"/>
       </w:pPr>
       <m:oMath>
+        <m:r>
+          <m:t>C</m:t>
+        </m:r>
+      </m:oMath>
+      <w:r>
+        <w:t xml:space="preserve"> </w:t>
+      </w:r>
+      <w:r>
+        <w:t xml:space="preserve">… Kapazität</w:t>
+      </w:r>
+    </w:p>
+    <w:p>
+      <w:pPr>
+        <w:pStyle w:val="BodyText"/>
+      </w:pPr>
+      <m:oMath>
         <m:sSub>
           <m:e>
             <m:r>
@@ -1906,22 +1930,6 @@
       </w:pPr>
       <m:oMath>
         <m:r>
-          <m:t>C</m:t>
-        </m:r>
-      </m:oMath>
-      <w:r>
-        <w:t xml:space="preserve"> </w:t>
-      </w:r>
-      <w:r>
-        <w:t xml:space="preserve">… Kapazität</w:t>
-      </w:r>
-    </w:p>
-    <w:p>
-      <w:pPr>
-        <w:pStyle w:val="BodyText"/>
-      </w:pPr>
-      <m:oMath>
-        <m:r>
           <m:t>t</m:t>
         </m:r>
       </m:oMath>
@@ -1930,6 +1938,44 @@
       </w:r>
       <w:r>
         <w:t xml:space="preserve">… Zeit</w:t>
+      </w:r>
+    </w:p>
+    <w:p>
+      <w:pPr>
+        <w:pStyle w:val="BodyText"/>
+      </w:pPr>
+      <m:oMath>
+        <m:sSub>
+          <m:e>
+            <m:r>
+              <m:t>u</m:t>
+            </m:r>
+          </m:e>
+          <m:sub>
+            <m:r>
+              <m:t>c</m:t>
+            </m:r>
+          </m:sub>
+        </m:sSub>
+        <m:d>
+          <m:dPr>
+            <m:begChr m:val="("/>
+            <m:endChr m:val=")"/>
+            <m:sepChr m:val=""/>
+            <m:grow/>
+          </m:dPr>
+          <m:e>
+            <m:r>
+              <m:t>t</m:t>
+            </m:r>
+          </m:e>
+        </m:d>
+      </m:oMath>
+      <w:r>
+        <w:t xml:space="preserve"> </w:t>
+      </w:r>
+      <w:r>
+        <w:t xml:space="preserve">… Ausgangsspannung</w:t>
       </w:r>
     </w:p>
     <w:p>
@@ -1968,44 +2014,6 @@
       </w:r>
       <w:r>
         <w:t xml:space="preserve">… Strom</w:t>
-      </w:r>
-    </w:p>
-    <w:p>
-      <w:pPr>
-        <w:pStyle w:val="BodyText"/>
-      </w:pPr>
-      <m:oMath>
-        <m:sSub>
-          <m:e>
-            <m:r>
-              <m:t>u</m:t>
-            </m:r>
-          </m:e>
-          <m:sub>
-            <m:r>
-              <m:t>c</m:t>
-            </m:r>
-          </m:sub>
-        </m:sSub>
-        <m:d>
-          <m:dPr>
-            <m:begChr m:val="("/>
-            <m:endChr m:val=")"/>
-            <m:sepChr m:val=""/>
-            <m:grow/>
-          </m:dPr>
-          <m:e>
-            <m:r>
-              <m:t>t</m:t>
-            </m:r>
-          </m:e>
-        </m:d>
-      </m:oMath>
-      <w:r>
-        <w:t xml:space="preserve"> </w:t>
-      </w:r>
-      <w:r>
-        <w:t xml:space="preserve">… Ausgangsspannung</w:t>
       </w:r>
     </w:p>
     <w:p>
@@ -3320,9 +3328,6 @@
             <m:num>
               <m:r>
                 <m:t>G</m:t>
-              </m:r>
-              <m:r>
-                <m:t>M</m:t>
               </m:r>
               <m:r>
                 <m:t>R</m:t>

</xml_diff>

<commit_message>
Added ojs PID and PT2 simulator
</commit_message>
<xml_diff>
--- a/_book/MTRS-Skript.docx
+++ b/_book/MTRS-Skript.docx
@@ -29,7 +29,7 @@
         <w:pStyle w:val="Date"/>
       </w:pPr>
       <w:r>
-        <w:t xml:space="preserve">04.06.23</w:t>
+        <w:t xml:space="preserve">2023-08-23</w:t>
       </w:r>
     </w:p>
     <w:sdt>
@@ -147,7 +147,7 @@
     </w:p>
     <w:bookmarkEnd w:id="21"/>
     <w:bookmarkEnd w:id="22"/>
-    <w:bookmarkStart w:id="70" w:name="regelungstechnik"/>
+    <w:bookmarkStart w:id="67" w:name="regelungstechnik"/>
     <w:p>
       <w:pPr>
         <w:pStyle w:val="Heading1"/>
@@ -222,6 +222,7 @@
         <w:tblStyle w:val="Table"/>
         <w:tblW w:type="pct" w:w="5000"/>
         <w:tblLook w:firstRow="0" w:lastRow="0" w:firstColumn="0" w:lastColumn="0" w:noHBand="0" w:noVBand="0" w:val="0000"/>
+        <w:jc w:val="start"/>
       </w:tblPr>
       <w:tblGrid>
         <w:gridCol w:w="7920"/>
@@ -232,7 +233,6 @@
           <w:bookmarkStart w:id="27" w:name="fig-Regelkreis"/>
           <w:p>
             <w:pPr>
-              <w:pStyle w:val="Figure"/>
               <w:jc w:val="center"/>
             </w:pPr>
             <w:r>
@@ -352,7 +352,7 @@
     </w:p>
     <w:bookmarkEnd w:id="28"/>
     <w:bookmarkEnd w:id="29"/>
-    <w:bookmarkStart w:id="35" w:name="unstetige-regler"/>
+    <w:bookmarkStart w:id="32" w:name="unstetige-regler"/>
     <w:p>
       <w:pPr>
         <w:pStyle w:val="Heading2"/>
@@ -373,6 +373,53 @@
       </w:r>
       <w:r>
         <w:t xml:space="preserve">Ist der Raum, und damit das Bimetall kalt so ist der Kontakt geschlossen und der Lüfter läuft. Wird die Raumluft und damit das Bimetall warm wird der Kontakt geöffnet und der Lüfter hört auf zu heizen.</w:t>
+      </w:r>
+    </w:p>
+    <w:p>
+      <w:pPr>
+        <w:pStyle w:val="BodyText"/>
+      </w:pPr>
+      <m:oMath>
+        <m:r>
+          <m:t>T</m:t>
+        </m:r>
+      </m:oMath>
+      <w:r>
+        <w:t xml:space="preserve"> </w:t>
+      </w:r>
+      <w:r>
+        <w:t xml:space="preserve">… Temperatur</w:t>
+      </w:r>
+    </w:p>
+    <w:p>
+      <w:pPr>
+        <w:pStyle w:val="BodyText"/>
+      </w:pPr>
+      <m:oMath>
+        <m:sSub>
+          <m:e>
+            <m:r>
+              <m:t>T</m:t>
+            </m:r>
+          </m:e>
+          <m:sub>
+            <m:r>
+              <m:t>a</m:t>
+            </m:r>
+            <m:r>
+              <m:t>u</m:t>
+            </m:r>
+            <m:r>
+              <m:t>s</m:t>
+            </m:r>
+          </m:sub>
+        </m:sSub>
+      </m:oMath>
+      <w:r>
+        <w:t xml:space="preserve"> </w:t>
+      </w:r>
+      <w:r>
+        <w:t xml:space="preserve">… Ausschaltschwelle</w:t>
       </w:r>
     </w:p>
     <w:p>
@@ -419,37 +466,6 @@
           </m:e>
           <m:sub>
             <m:r>
-              <m:t>a</m:t>
-            </m:r>
-            <m:r>
-              <m:t>u</m:t>
-            </m:r>
-            <m:r>
-              <m:t>s</m:t>
-            </m:r>
-          </m:sub>
-        </m:sSub>
-      </m:oMath>
-      <w:r>
-        <w:t xml:space="preserve"> </w:t>
-      </w:r>
-      <w:r>
-        <w:t xml:space="preserve">… Ausschaltschwelle</w:t>
-      </w:r>
-    </w:p>
-    <w:p>
-      <w:pPr>
-        <w:pStyle w:val="BodyText"/>
-      </w:pPr>
-      <m:oMath>
-        <m:sSub>
-          <m:e>
-            <m:r>
-              <m:t>T</m:t>
-            </m:r>
-          </m:e>
-          <m:sub>
-            <m:r>
               <m:t>r</m:t>
             </m:r>
             <m:r>
@@ -470,18 +486,35 @@
     </w:p>
     <w:p>
       <w:pPr>
-        <w:pStyle w:val="BodyText"/>
-      </w:pPr>
-      <m:oMath>
-        <m:r>
-          <m:t>T</m:t>
-        </m:r>
-      </m:oMath>
-      <w:r>
-        <w:t xml:space="preserve"> </w:t>
-      </w:r>
-      <w:r>
-        <w:t xml:space="preserve">… Temperatur</w:t>
+        <w:pStyle w:val="SourceCode"/>
+      </w:pPr>
+      <w:r>
+        <w:rPr>
+          <w:rStyle w:val="VerbatimChar"/>
+        </w:rPr>
+        <w:t xml:space="preserve">Error in callback &lt;function _draw_all_if_interactive at 0x000001D5C6052340&gt; (for post_execute):</w:t>
+      </w:r>
+    </w:p>
+    <w:p>
+      <w:pPr>
+        <w:pStyle w:val="SourceCode"/>
+      </w:pPr>
+      <w:r>
+        <w:rPr>
+          <w:rStyle w:val="VerbatimChar"/>
+        </w:rPr>
+        <w:t xml:space="preserve">RuntimeError: Failed to process string with tex because latex could not be found</w:t>
+      </w:r>
+    </w:p>
+    <w:p>
+      <w:pPr>
+        <w:pStyle w:val="SourceCode"/>
+      </w:pPr>
+      <w:r>
+        <w:rPr>
+          <w:rStyle w:val="VerbatimChar"/>
+        </w:rPr>
+        <w:t xml:space="preserve">RuntimeError: Failed to process string with tex because latex could not be found</w:t>
       </w:r>
     </w:p>
     <w:tbl>
@@ -489,6 +522,7 @@
         <w:tblStyle w:val="Table"/>
         <w:tblW w:type="pct" w:w="5000"/>
         <w:tblLook w:firstRow="0" w:lastRow="0" w:firstColumn="0" w:lastColumn="0" w:noHBand="0" w:noVBand="0" w:val="0000"/>
+        <w:jc w:val="start"/>
       </w:tblPr>
       <w:tblGrid>
         <w:gridCol w:w="7920"/>
@@ -496,53 +530,17 @@
       <w:tr>
         <w:tc>
           <w:tcPr/>
-          <w:bookmarkStart w:id="33" w:name="fig-zweipunktreglerplot"/>
+          <w:bookmarkStart w:id="30" w:name="fig-zweipunktreglerplot"/>
           <w:p>
             <w:pPr>
-              <w:pStyle w:val="Figure"/>
+              <w:pStyle w:val="SourceCode"/>
               <w:jc w:val="center"/>
             </w:pPr>
             <w:r>
-              <w:drawing>
-                <wp:inline>
-                  <wp:extent cx="4143375" cy="3371850"/>
-                  <wp:effectExtent b="0" l="0" r="0" t="0"/>
-                  <wp:docPr descr="" title="" id="31" name="Picture"/>
-                  <a:graphic>
-                    <a:graphicData uri="http://schemas.openxmlformats.org/drawingml/2006/picture">
-                      <pic:pic>
-                        <pic:nvPicPr>
-                          <pic:cNvPr descr="SteuerRegel/01.02_Regelungstechnik_files/figure-docx/fig-zweipunktreglerplot-output-1.png" id="32" name="Picture"/>
-                          <pic:cNvPicPr>
-                            <a:picLocks noChangeArrowheads="1" noChangeAspect="1"/>
-                          </pic:cNvPicPr>
-                        </pic:nvPicPr>
-                        <pic:blipFill>
-                          <a:blip r:embed="rId30"/>
-                          <a:stretch>
-                            <a:fillRect/>
-                          </a:stretch>
-                        </pic:blipFill>
-                        <pic:spPr bwMode="auto">
-                          <a:xfrm>
-                            <a:off x="0" y="0"/>
-                            <a:ext cx="4143375" cy="3371850"/>
-                          </a:xfrm>
-                          <a:prstGeom prst="rect">
-                            <a:avLst/>
-                          </a:prstGeom>
-                          <a:noFill/>
-                          <a:ln w="9525">
-                            <a:noFill/>
-                            <a:headEnd/>
-                            <a:tailEnd/>
-                          </a:ln>
-                        </pic:spPr>
-                      </pic:pic>
-                    </a:graphicData>
-                  </a:graphic>
-                </wp:inline>
-              </w:drawing>
+              <w:rPr>
+                <w:rStyle w:val="VerbatimChar"/>
+              </w:rPr>
+              <w:t xml:space="preserve">&lt;Figure size 480x384 with 1 Axes&gt;</w:t>
             </w:r>
           </w:p>
           <w:p>
@@ -558,11 +556,11 @@
               <w:t xml:space="preserve">Abbildung 1.2: Zweipunktregler eines einfachen Heizlüfters</w:t>
             </w:r>
           </w:p>
-          <w:bookmarkEnd w:id="33"/>
+          <w:bookmarkEnd w:id="30"/>
         </w:tc>
       </w:tr>
     </w:tbl>
-    <w:bookmarkStart w:id="34" w:name="zweipunktregler"/>
+    <w:bookmarkStart w:id="31" w:name="zweipunktregler"/>
     <w:p>
       <w:pPr>
         <w:pStyle w:val="Heading3"/>
@@ -599,9 +597,9 @@
         <w:t xml:space="preserve">Die Kennlinie stellt eine Hysterese dar. Die Umsetzung ist auch mittels Operationsverstärker möglich.</w:t>
       </w:r>
     </w:p>
-    <w:bookmarkEnd w:id="34"/>
-    <w:bookmarkEnd w:id="35"/>
-    <w:bookmarkStart w:id="69" w:name="stetige-regler"/>
+    <w:bookmarkEnd w:id="31"/>
+    <w:bookmarkEnd w:id="32"/>
+    <w:bookmarkStart w:id="66" w:name="stetige-regler"/>
     <w:p>
       <w:pPr>
         <w:pStyle w:val="Heading2"/>
@@ -654,7 +652,7 @@
         <w:t xml:space="preserve">bezeichnet.</w:t>
       </w:r>
     </w:p>
-    <w:bookmarkStart w:id="39" w:name="die-übertragungsfunktion"/>
+    <w:bookmarkStart w:id="36" w:name="die-übertragungsfunktion"/>
     <w:p>
       <w:pPr>
         <w:pStyle w:val="Heading3"/>
@@ -663,7 +661,7 @@
         <w:t xml:space="preserve">1.4.1 Die Übertragungsfunktion</w:t>
       </w:r>
     </w:p>
-    <w:bookmarkStart w:id="36" w:name="motivation"/>
+    <w:bookmarkStart w:id="33" w:name="motivation"/>
     <w:p>
       <w:pPr>
         <w:pStyle w:val="Heading4"/>
@@ -793,8 +791,8 @@
         <w:t xml:space="preserve">Ein fehlerhafter Regler großen Schaden anrichten kann</w:t>
       </w:r>
     </w:p>
-    <w:bookmarkEnd w:id="36"/>
-    <w:bookmarkStart w:id="38" w:name="sec-Streckenidentifikation"/>
+    <w:bookmarkEnd w:id="33"/>
+    <w:bookmarkStart w:id="35" w:name="sec-Streckenidentifikation"/>
     <w:p>
       <w:pPr>
         <w:pStyle w:val="Heading4"/>
@@ -864,7 +862,7 @@
       <w:pPr>
         <w:pStyle w:val="FirstParagraph"/>
       </w:pPr>
-      <w:bookmarkStart w:id="37" w:name="eq-EVA"/>
+      <w:bookmarkStart w:id="34" w:name="eq-EVA"/>
       <m:oMathPara>
         <m:oMathParaPr>
           <m:jc m:val="center"/>
@@ -912,11 +910,43 @@
           </m:d>
         </m:oMath>
       </m:oMathPara>
-      <w:bookmarkEnd w:id="37"/>
+      <w:bookmarkEnd w:id="34"/>
     </w:p>
     <w:p>
       <w:pPr>
         <w:pStyle w:val="FirstParagraph"/>
+      </w:pPr>
+      <m:oMath>
+        <m:r>
+          <m:t>V</m:t>
+        </m:r>
+      </m:oMath>
+      <w:r>
+        <w:t xml:space="preserve"> </w:t>
+      </w:r>
+      <w:r>
+        <w:t xml:space="preserve">… Verarbeitung, die Übertragungsfunktion</w:t>
+      </w:r>
+    </w:p>
+    <w:p>
+      <w:pPr>
+        <w:pStyle w:val="BodyText"/>
+      </w:pPr>
+      <m:oMath>
+        <m:r>
+          <m:t>E</m:t>
+        </m:r>
+      </m:oMath>
+      <w:r>
+        <w:t xml:space="preserve"> </w:t>
+      </w:r>
+      <w:r>
+        <w:t xml:space="preserve">… Eingang</w:t>
+      </w:r>
+    </w:p>
+    <w:p>
+      <w:pPr>
+        <w:pStyle w:val="BodyText"/>
       </w:pPr>
       <m:oMath>
         <m:r>
@@ -934,16 +964,24 @@
       <w:pPr>
         <w:pStyle w:val="BodyText"/>
       </w:pPr>
+      <w:r>
+        <w:t xml:space="preserve">Gängige Bezeichnungen der Übertragungsfunktion der einzelnen Blöcke ist wie folgt.</w:t>
+      </w:r>
+    </w:p>
+    <w:p>
+      <w:pPr>
+        <w:pStyle w:val="BodyText"/>
+      </w:pPr>
       <m:oMath>
         <m:r>
-          <m:t>E</m:t>
+          <m:t>R</m:t>
         </m:r>
       </m:oMath>
       <w:r>
         <w:t xml:space="preserve"> </w:t>
       </w:r>
       <w:r>
-        <w:t xml:space="preserve">… Eingang</w:t>
+        <w:t xml:space="preserve">… Übertragungsfunktion des Reglers</w:t>
       </w:r>
     </w:p>
     <w:p>
@@ -952,22 +990,14 @@
       </w:pPr>
       <m:oMath>
         <m:r>
-          <m:t>V</m:t>
+          <m:t>M</m:t>
         </m:r>
       </m:oMath>
       <w:r>
         <w:t xml:space="preserve"> </w:t>
       </w:r>
       <w:r>
-        <w:t xml:space="preserve">… Verarbeitung, die Übertragungsfunktion</w:t>
-      </w:r>
-    </w:p>
-    <w:p>
-      <w:pPr>
-        <w:pStyle w:val="BodyText"/>
-      </w:pPr>
-      <w:r>
-        <w:t xml:space="preserve">Gängige Bezeichnungen der Übertragungsfunktion der einzelnen Blöcke ist wie folgt.</w:t>
+        <w:t xml:space="preserve">… Übertragungsfunktion des Sensors</w:t>
       </w:r>
     </w:p>
     <w:p>
@@ -986,41 +1016,9 @@
         <w:t xml:space="preserve">… Übertragungsfunktion der zu Regelnden Strecke</w:t>
       </w:r>
     </w:p>
-    <w:p>
-      <w:pPr>
-        <w:pStyle w:val="BodyText"/>
-      </w:pPr>
-      <m:oMath>
-        <m:r>
-          <m:t>R</m:t>
-        </m:r>
-      </m:oMath>
-      <w:r>
-        <w:t xml:space="preserve"> </w:t>
-      </w:r>
-      <w:r>
-        <w:t xml:space="preserve">… Übertragungsfunktion des Reglers</w:t>
-      </w:r>
-    </w:p>
-    <w:p>
-      <w:pPr>
-        <w:pStyle w:val="BodyText"/>
-      </w:pPr>
-      <m:oMath>
-        <m:r>
-          <m:t>M</m:t>
-        </m:r>
-      </m:oMath>
-      <w:r>
-        <w:t xml:space="preserve"> </w:t>
-      </w:r>
-      <w:r>
-        <w:t xml:space="preserve">… Übertragungsfunktion des Sensors</w:t>
-      </w:r>
-    </w:p>
-    <w:bookmarkEnd w:id="38"/>
-    <w:bookmarkEnd w:id="39"/>
-    <w:bookmarkStart w:id="40" w:name="sec-MathStreckenidentifikation"/>
+    <w:bookmarkEnd w:id="35"/>
+    <w:bookmarkEnd w:id="36"/>
+    <w:bookmarkStart w:id="37" w:name="sec-MathStreckenidentifikation"/>
     <w:p>
       <w:pPr>
         <w:pStyle w:val="Heading3"/>
@@ -1076,8 +1074,8 @@
         <w:t xml:space="preserve">zu finden.</w:t>
       </w:r>
     </w:p>
-    <w:bookmarkEnd w:id="40"/>
-    <w:bookmarkStart w:id="41" w:name="sec-MessStreckenidentifikation"/>
+    <w:bookmarkEnd w:id="37"/>
+    <w:bookmarkStart w:id="38" w:name="sec-MessStreckenidentifikation"/>
     <w:p>
       <w:pPr>
         <w:pStyle w:val="Heading3"/>
@@ -1100,8 +1098,8 @@
         <w:t xml:space="preserve">Dabei wird am Eingang der Strecke ein Testssignal aufgeschalten und der Ausgang gemessen. Aus diesen Messdaten kann die Übertragungsfunktion, ein mathemtisches Modell, der Strecke erstellt werden.</w:t>
       </w:r>
     </w:p>
-    <w:bookmarkEnd w:id="41"/>
-    <w:bookmarkStart w:id="57" w:name="sec-Laplace"/>
+    <w:bookmarkEnd w:id="38"/>
+    <w:bookmarkStart w:id="54" w:name="sec-Laplace"/>
     <w:p>
       <w:pPr>
         <w:pStyle w:val="Heading3"/>
@@ -1118,7 +1116,7 @@
         <w:t xml:space="preserve">oder die Anstrengung der Faulen.</w:t>
       </w:r>
     </w:p>
-    <w:bookmarkStart w:id="51" w:name="warum-laplace"/>
+    <w:bookmarkStart w:id="48" w:name="warum-laplace"/>
     <w:p>
       <w:pPr>
         <w:pStyle w:val="Heading4"/>
@@ -1139,7 +1137,7 @@
       <w:pPr>
         <w:pStyle w:val="BodyText"/>
       </w:pPr>
-      <w:bookmarkStart w:id="42" w:name="eq-Ohm_eq"/>
+      <w:bookmarkStart w:id="39" w:name="eq-Ohm_eq"/>
       <m:oMathPara>
         <m:oMathParaPr>
           <m:jc m:val="center"/>
@@ -1202,7 +1200,7 @@
           </m:d>
         </m:oMath>
       </m:oMathPara>
-      <w:bookmarkEnd w:id="42"/>
+      <w:bookmarkEnd w:id="39"/>
     </w:p>
     <w:p>
       <w:pPr>
@@ -1241,6 +1239,22 @@
       </w:pPr>
       <m:oMath>
         <m:r>
+          <m:t>U</m:t>
+        </m:r>
+      </m:oMath>
+      <w:r>
+        <w:t xml:space="preserve"> </w:t>
+      </w:r>
+      <w:r>
+        <w:t xml:space="preserve">… Spannung am Widerstand als Ausgang</w:t>
+      </w:r>
+    </w:p>
+    <w:p>
+      <w:pPr>
+        <w:pStyle w:val="BodyText"/>
+      </w:pPr>
+      <m:oMath>
+        <m:r>
           <m:t>I</m:t>
         </m:r>
       </m:oMath>
@@ -1255,22 +1269,6 @@
       <w:pPr>
         <w:pStyle w:val="BodyText"/>
       </w:pPr>
-      <m:oMath>
-        <m:r>
-          <m:t>U</m:t>
-        </m:r>
-      </m:oMath>
-      <w:r>
-        <w:t xml:space="preserve"> </w:t>
-      </w:r>
-      <w:r>
-        <w:t xml:space="preserve">… Spannung am Widerstand als Ausgang</w:t>
-      </w:r>
-    </w:p>
-    <w:p>
-      <w:pPr>
-        <w:pStyle w:val="BodyText"/>
-      </w:pPr>
       <w:r>
         <w:t xml:space="preserve">Wird das physikalische System aber durch eine Differentialgleichung beschrieben, wie zum Beispiel bei einem Tiefpass, so wäre es notwendig zuerst die Differentialgleichung zu lösen um die Übertragungsfunktion zu berechnen. Hier bietet die Lapalce Transformation eine erhebliche erleichterung.</w:t>
       </w:r>
@@ -1281,7 +1279,7 @@
         <w:t xml:space="preserve">Wird die Übertragungsfunktion im Laplace-Bereich angeschrieben, ergeben sich weitere Vorteile, wenn es später darum geht einen Regler zu entwerfen und die Stabilität einer Strecke zu beurteilen.</w:t>
       </w:r>
     </w:p>
-    <w:bookmarkStart w:id="50" w:name="X5a9f17b127cd3f8fd1953ca22f4484fc4b0d1ca"/>
+    <w:bookmarkStart w:id="47" w:name="X5a9f17b127cd3f8fd1953ca22f4484fc4b0d1ca"/>
     <w:p>
       <w:pPr>
         <w:pStyle w:val="Heading5"/>
@@ -1295,6 +1293,7 @@
         <w:tblStyle w:val="Table"/>
         <w:tblW w:type="pct" w:w="5000"/>
         <w:tblLook w:firstRow="0" w:lastRow="0" w:firstColumn="0" w:lastColumn="0" w:noHBand="0" w:noVBand="0" w:val="0000"/>
+        <w:jc w:val="start"/>
       </w:tblPr>
       <w:tblGrid>
         <w:gridCol w:w="7920"/>
@@ -1302,10 +1301,9 @@
       <w:tr>
         <w:tc>
           <w:tcPr/>
-          <w:bookmarkStart w:id="46" w:name="fig-Tiefpass"/>
+          <w:bookmarkStart w:id="43" w:name="fig-Tiefpass"/>
           <w:p>
             <w:pPr>
-              <w:pStyle w:val="Figure"/>
               <w:jc w:val="center"/>
             </w:pPr>
             <w:r>
@@ -1313,18 +1311,18 @@
                 <wp:inline>
                   <wp:extent cx="5295900" cy="2184400"/>
                   <wp:effectExtent b="0" l="0" r="0" t="0"/>
-                  <wp:docPr descr="" title="" id="44" name="Picture"/>
+                  <wp:docPr descr="" title="" id="41" name="Picture"/>
                   <a:graphic>
                     <a:graphicData uri="http://schemas.openxmlformats.org/drawingml/2006/picture">
                       <pic:pic>
                         <pic:nvPicPr>
-                          <pic:cNvPr descr="SteuerRegel/images/Tiefpass.png" id="45" name="Picture"/>
+                          <pic:cNvPr descr="SteuerRegel/images/Tiefpass.png" id="42" name="Picture"/>
                           <pic:cNvPicPr>
                             <a:picLocks noChangeArrowheads="1" noChangeAspect="1"/>
                           </pic:cNvPicPr>
                         </pic:nvPicPr>
                         <pic:blipFill>
-                          <a:blip r:embed="rId43"/>
+                          <a:blip r:embed="rId40"/>
                           <a:stretch>
                             <a:fillRect/>
                           </a:stretch>
@@ -1364,7 +1362,7 @@
               <w:t xml:space="preserve">Abbildung 1.3: Tiefpass</w:t>
             </w:r>
           </w:p>
-          <w:bookmarkEnd w:id="46"/>
+          <w:bookmarkEnd w:id="43"/>
         </w:tc>
       </w:tr>
     </w:tbl>
@@ -1372,7 +1370,7 @@
       <w:pPr>
         <w:pStyle w:val="BodyText"/>
       </w:pPr>
-      <w:bookmarkStart w:id="47" w:name="eq-ict_eq1"/>
+      <w:bookmarkStart w:id="44" w:name="eq-ict_eq1"/>
       <m:oMathPara>
         <m:oMathParaPr>
           <m:jc m:val="center"/>
@@ -1482,13 +1480,13 @@
           </m:d>
         </m:oMath>
       </m:oMathPara>
-      <w:bookmarkEnd w:id="47"/>
+      <w:bookmarkEnd w:id="44"/>
     </w:p>
     <w:p>
       <w:pPr>
         <w:pStyle w:val="FirstParagraph"/>
       </w:pPr>
-      <w:bookmarkStart w:id="48" w:name="eq-ict_eq2"/>
+      <w:bookmarkStart w:id="45" w:name="eq-ict_eq2"/>
       <m:oMathPara>
         <m:oMathParaPr>
           <m:jc m:val="center"/>
@@ -1635,7 +1633,7 @@
           </m:d>
         </m:oMath>
       </m:oMathPara>
-      <w:bookmarkEnd w:id="48"/>
+      <w:bookmarkEnd w:id="45"/>
     </w:p>
     <w:p>
       <w:pPr>
@@ -1683,7 +1681,7 @@
       <w:pPr>
         <w:pStyle w:val="BodyText"/>
       </w:pPr>
-      <w:bookmarkStart w:id="49" w:name="eq-RCTP"/>
+      <w:bookmarkStart w:id="46" w:name="eq-RCTP"/>
       <m:oMathPara>
         <m:oMathParaPr>
           <m:jc m:val="center"/>
@@ -1875,27 +1873,11 @@
           </m:d>
         </m:oMath>
       </m:oMathPara>
-      <w:bookmarkEnd w:id="49"/>
+      <w:bookmarkEnd w:id="46"/>
     </w:p>
     <w:p>
       <w:pPr>
         <w:pStyle w:val="FirstParagraph"/>
-      </w:pPr>
-      <m:oMath>
-        <m:r>
-          <m:t>C</m:t>
-        </m:r>
-      </m:oMath>
-      <w:r>
-        <w:t xml:space="preserve"> </w:t>
-      </w:r>
-      <w:r>
-        <w:t xml:space="preserve">… Kapazität</w:t>
-      </w:r>
-    </w:p>
-    <w:p>
-      <w:pPr>
-        <w:pStyle w:val="BodyText"/>
       </w:pPr>
       <m:oMath>
         <m:sSub>
@@ -1930,6 +1912,22 @@
       </w:pPr>
       <m:oMath>
         <m:r>
+          <m:t>C</m:t>
+        </m:r>
+      </m:oMath>
+      <w:r>
+        <w:t xml:space="preserve"> </w:t>
+      </w:r>
+      <w:r>
+        <w:t xml:space="preserve">… Kapazität</w:t>
+      </w:r>
+    </w:p>
+    <w:p>
+      <w:pPr>
+        <w:pStyle w:val="BodyText"/>
+      </w:pPr>
+      <m:oMath>
+        <m:r>
           <m:t>t</m:t>
         </m:r>
       </m:oMath>
@@ -1938,82 +1936,6 @@
       </w:r>
       <w:r>
         <w:t xml:space="preserve">… Zeit</w:t>
-      </w:r>
-    </w:p>
-    <w:p>
-      <w:pPr>
-        <w:pStyle w:val="BodyText"/>
-      </w:pPr>
-      <m:oMath>
-        <m:sSub>
-          <m:e>
-            <m:r>
-              <m:t>u</m:t>
-            </m:r>
-          </m:e>
-          <m:sub>
-            <m:r>
-              <m:t>c</m:t>
-            </m:r>
-          </m:sub>
-        </m:sSub>
-        <m:d>
-          <m:dPr>
-            <m:begChr m:val="("/>
-            <m:endChr m:val=")"/>
-            <m:sepChr m:val=""/>
-            <m:grow/>
-          </m:dPr>
-          <m:e>
-            <m:r>
-              <m:t>t</m:t>
-            </m:r>
-          </m:e>
-        </m:d>
-      </m:oMath>
-      <w:r>
-        <w:t xml:space="preserve"> </w:t>
-      </w:r>
-      <w:r>
-        <w:t xml:space="preserve">… Ausgangsspannung</w:t>
-      </w:r>
-    </w:p>
-    <w:p>
-      <w:pPr>
-        <w:pStyle w:val="BodyText"/>
-      </w:pPr>
-      <m:oMath>
-        <m:sSub>
-          <m:e>
-            <m:r>
-              <m:t>i</m:t>
-            </m:r>
-          </m:e>
-          <m:sub>
-            <m:r>
-              <m:t>c</m:t>
-            </m:r>
-          </m:sub>
-        </m:sSub>
-        <m:d>
-          <m:dPr>
-            <m:begChr m:val="("/>
-            <m:endChr m:val=")"/>
-            <m:sepChr m:val=""/>
-            <m:grow/>
-          </m:dPr>
-          <m:e>
-            <m:r>
-              <m:t>t</m:t>
-            </m:r>
-          </m:e>
-        </m:d>
-      </m:oMath>
-      <w:r>
-        <w:t xml:space="preserve"> </w:t>
-      </w:r>
-      <w:r>
-        <w:t xml:space="preserve">… Strom</w:t>
       </w:r>
     </w:p>
     <w:p>
@@ -2055,6 +1977,82 @@
       </w:r>
       <w:r>
         <w:t xml:space="preserve">… Eingangsspannung</w:t>
+      </w:r>
+    </w:p>
+    <w:p>
+      <w:pPr>
+        <w:pStyle w:val="BodyText"/>
+      </w:pPr>
+      <m:oMath>
+        <m:sSub>
+          <m:e>
+            <m:r>
+              <m:t>i</m:t>
+            </m:r>
+          </m:e>
+          <m:sub>
+            <m:r>
+              <m:t>c</m:t>
+            </m:r>
+          </m:sub>
+        </m:sSub>
+        <m:d>
+          <m:dPr>
+            <m:begChr m:val="("/>
+            <m:endChr m:val=")"/>
+            <m:sepChr m:val=""/>
+            <m:grow/>
+          </m:dPr>
+          <m:e>
+            <m:r>
+              <m:t>t</m:t>
+            </m:r>
+          </m:e>
+        </m:d>
+      </m:oMath>
+      <w:r>
+        <w:t xml:space="preserve"> </w:t>
+      </w:r>
+      <w:r>
+        <w:t xml:space="preserve">… Strom</w:t>
+      </w:r>
+    </w:p>
+    <w:p>
+      <w:pPr>
+        <w:pStyle w:val="BodyText"/>
+      </w:pPr>
+      <m:oMath>
+        <m:sSub>
+          <m:e>
+            <m:r>
+              <m:t>u</m:t>
+            </m:r>
+          </m:e>
+          <m:sub>
+            <m:r>
+              <m:t>c</m:t>
+            </m:r>
+          </m:sub>
+        </m:sSub>
+        <m:d>
+          <m:dPr>
+            <m:begChr m:val="("/>
+            <m:endChr m:val=")"/>
+            <m:sepChr m:val=""/>
+            <m:grow/>
+          </m:dPr>
+          <m:e>
+            <m:r>
+              <m:t>t</m:t>
+            </m:r>
+          </m:e>
+        </m:d>
+      </m:oMath>
+      <w:r>
+        <w:t xml:space="preserve"> </w:t>
+      </w:r>
+      <w:r>
+        <w:t xml:space="preserve">… Ausgangsspannung</w:t>
       </w:r>
     </w:p>
     <w:p>
@@ -2136,9 +2134,9 @@
         <w:t xml:space="preserve">Die Laplace Transformation bietet hier einen alternativen Weg der mit weiteren Vorteilen verbunden ist wenn es darum geht Blöcke miteinander zu kombinieren oder Aussagen über das System zu treffen.</w:t>
       </w:r>
     </w:p>
-    <w:bookmarkEnd w:id="50"/>
-    <w:bookmarkEnd w:id="51"/>
-    <w:bookmarkStart w:id="56" w:name="laplacetransformation"/>
+    <w:bookmarkEnd w:id="47"/>
+    <w:bookmarkEnd w:id="48"/>
+    <w:bookmarkStart w:id="53" w:name="laplacetransformation"/>
     <w:p>
       <w:pPr>
         <w:pStyle w:val="Heading4"/>
@@ -2186,7 +2184,7 @@
         <w:t xml:space="preserve">zu verstehen. Die Übersetzung erfolgt in vielen Fällen sehr einfach mittels Tabelle. Hier wird die Transformation nur für ausgewählte Signale und mathematische Operationen angeführt.</w:t>
       </w:r>
     </w:p>
-    <w:bookmarkStart w:id="52" w:name="tbl-laplace"/>
+    <w:bookmarkStart w:id="49" w:name="tbl-laplace"/>
     <w:p>
       <w:pPr>
         <w:pStyle w:val="TableCaption"/>
@@ -2200,6 +2198,7 @@
         <w:tblStyle w:val="Table"/>
         <w:tblW w:type="pct" w:w="5000"/>
         <w:tblLook w:firstRow="1" w:lastRow="0" w:firstColumn="0" w:lastColumn="0" w:noHBand="0" w:noVBand="0" w:val="0020"/>
+        <w:jc w:val="start"/>
         <w:tblCaption w:val="Tabelle 1.1: Laplacetransformationstabelle"/>
       </w:tblPr>
       <w:tblGrid>
@@ -2803,7 +2802,7 @@
         </w:tc>
       </w:tr>
     </w:tbl>
-    <w:bookmarkEnd w:id="52"/>
+    <w:bookmarkEnd w:id="49"/>
     <w:p>
       <w:pPr>
         <w:pStyle w:val="BodyText"/>
@@ -2850,7 +2849,7 @@
       <w:pPr>
         <w:pStyle w:val="BodyText"/>
       </w:pPr>
-      <w:bookmarkStart w:id="53" w:name="eq-Dummy"/>
+      <w:bookmarkStart w:id="50" w:name="eq-Dummy"/>
       <m:oMathPara>
         <m:oMathParaPr>
           <m:jc m:val="center"/>
@@ -2988,13 +2987,13 @@
           </m:d>
         </m:oMath>
       </m:oMathPara>
-      <w:bookmarkEnd w:id="53"/>
+      <w:bookmarkEnd w:id="50"/>
     </w:p>
     <w:p>
       <w:pPr>
         <w:pStyle w:val="FirstParagraph"/>
       </w:pPr>
-      <w:bookmarkStart w:id="54" w:name="eq-Dummy"/>
+      <w:bookmarkStart w:id="51" w:name="eq-Dummy"/>
       <m:oMathPara>
         <m:oMathParaPr>
           <m:jc m:val="center"/>
@@ -3063,13 +3062,13 @@
           </m:d>
         </m:oMath>
       </m:oMathPara>
-      <w:bookmarkEnd w:id="54"/>
+      <w:bookmarkEnd w:id="51"/>
     </w:p>
     <w:p>
       <w:pPr>
         <w:pStyle w:val="FirstParagraph"/>
       </w:pPr>
-      <w:bookmarkStart w:id="55" w:name="eq-Dummy"/>
+      <w:bookmarkStart w:id="52" w:name="eq-Dummy"/>
       <m:oMathPara>
         <m:oMathParaPr>
           <m:jc m:val="center"/>
@@ -3144,51 +3143,51 @@
           </m:d>
         </m:oMath>
       </m:oMathPara>
-      <w:bookmarkEnd w:id="55"/>
+      <w:bookmarkEnd w:id="52"/>
+    </w:p>
+    <w:bookmarkEnd w:id="53"/>
+    <w:bookmarkEnd w:id="54"/>
+    <w:bookmarkStart w:id="58" w:name="sec-TestStrecke"/>
+    <w:p>
+      <w:pPr>
+        <w:pStyle w:val="Heading3"/>
+      </w:pPr>
+      <w:r>
+        <w:t xml:space="preserve">1.4.5 Testsignale und Streckenverhalten</w:t>
+      </w:r>
+    </w:p>
+    <w:bookmarkStart w:id="55" w:name="testsignale"/>
+    <w:p>
+      <w:pPr>
+        <w:pStyle w:val="Heading4"/>
+      </w:pPr>
+      <w:r>
+        <w:t xml:space="preserve">1.4.5.1 Testsignale</w:t>
+      </w:r>
+    </w:p>
+    <w:bookmarkEnd w:id="55"/>
+    <w:bookmarkStart w:id="56" w:name="streckenverhalten"/>
+    <w:p>
+      <w:pPr>
+        <w:pStyle w:val="Heading4"/>
+      </w:pPr>
+      <w:r>
+        <w:t xml:space="preserve">1.4.5.2 Streckenverhalten</w:t>
+      </w:r>
     </w:p>
     <w:bookmarkEnd w:id="56"/>
+    <w:bookmarkStart w:id="57" w:name="identifikation"/>
+    <w:p>
+      <w:pPr>
+        <w:pStyle w:val="Heading4"/>
+      </w:pPr>
+      <w:r>
+        <w:t xml:space="preserve">1.4.5.3 Identifikation</w:t>
+      </w:r>
+    </w:p>
     <w:bookmarkEnd w:id="57"/>
-    <w:bookmarkStart w:id="61" w:name="sec-TestStrecke"/>
-    <w:p>
-      <w:pPr>
-        <w:pStyle w:val="Heading3"/>
-      </w:pPr>
-      <w:r>
-        <w:t xml:space="preserve">1.4.5 Testsignale und Streckenverhalten</w:t>
-      </w:r>
-    </w:p>
-    <w:bookmarkStart w:id="58" w:name="testsignale"/>
-    <w:p>
-      <w:pPr>
-        <w:pStyle w:val="Heading4"/>
-      </w:pPr>
-      <w:r>
-        <w:t xml:space="preserve">1.4.5.1 Testsignale</w:t>
-      </w:r>
-    </w:p>
     <w:bookmarkEnd w:id="58"/>
-    <w:bookmarkStart w:id="59" w:name="streckenverhalten"/>
-    <w:p>
-      <w:pPr>
-        <w:pStyle w:val="Heading4"/>
-      </w:pPr>
-      <w:r>
-        <w:t xml:space="preserve">1.4.5.2 Streckenverhalten</w:t>
-      </w:r>
-    </w:p>
-    <w:bookmarkEnd w:id="59"/>
-    <w:bookmarkStart w:id="60" w:name="identifikation"/>
-    <w:p>
-      <w:pPr>
-        <w:pStyle w:val="Heading4"/>
-      </w:pPr>
-      <w:r>
-        <w:t xml:space="preserve">1.4.5.3 Identifikation</w:t>
-      </w:r>
-    </w:p>
-    <w:bookmarkEnd w:id="60"/>
-    <w:bookmarkEnd w:id="61"/>
-    <w:bookmarkStart w:id="68" w:name="zusammenschaltung-von-blöcken"/>
+    <w:bookmarkStart w:id="65" w:name="zusammenschaltung-von-blöcken"/>
     <w:p>
       <w:pPr>
         <w:pStyle w:val="Heading3"/>
@@ -3276,7 +3275,7 @@
         <w:t xml:space="preserve">, ergebn sich folgende Möglichkeiten.</w:t>
       </w:r>
     </w:p>
-    <w:bookmarkStart w:id="63" w:name="die-führungsübertragungsfunktion"/>
+    <w:bookmarkStart w:id="60" w:name="die-führungsübertragungsfunktion"/>
     <w:p>
       <w:pPr>
         <w:pStyle w:val="Heading4"/>
@@ -3297,7 +3296,7 @@
       <w:pPr>
         <w:pStyle w:val="BodyText"/>
       </w:pPr>
-      <w:bookmarkStart w:id="62" w:name="eq-Fw_eq"/>
+      <w:bookmarkStart w:id="59" w:name="eq-Fw_eq"/>
       <m:oMathPara>
         <m:oMathParaPr>
           <m:jc m:val="center"/>
@@ -3372,7 +3371,7 @@
           </m:d>
         </m:oMath>
       </m:oMathPara>
-      <w:bookmarkEnd w:id="62"/>
+      <w:bookmarkEnd w:id="59"/>
     </w:p>
     <w:p>
       <w:pPr>
@@ -3399,8 +3398,8 @@
         <w:t xml:space="preserve">… Führungsübertragungsfunktion</w:t>
       </w:r>
     </w:p>
-    <w:bookmarkEnd w:id="63"/>
-    <w:bookmarkStart w:id="65" w:name="die-schleifenübertragungsfunktion"/>
+    <w:bookmarkEnd w:id="60"/>
+    <w:bookmarkStart w:id="62" w:name="die-schleifenübertragungsfunktion"/>
     <w:p>
       <w:pPr>
         <w:pStyle w:val="Heading4"/>
@@ -3421,7 +3420,7 @@
       <w:pPr>
         <w:pStyle w:val="BodyText"/>
       </w:pPr>
-      <w:bookmarkStart w:id="64" w:name="eq-Dummy"/>
+      <w:bookmarkStart w:id="61" w:name="eq-Dummy"/>
       <m:oMathPara>
         <m:oMathParaPr>
           <m:jc m:val="center"/>
@@ -3469,7 +3468,7 @@
           </m:d>
         </m:oMath>
       </m:oMathPara>
-      <w:bookmarkEnd w:id="64"/>
+      <w:bookmarkEnd w:id="61"/>
     </w:p>
     <w:p>
       <w:pPr>
@@ -3496,8 +3495,8 @@
         <w:t xml:space="preserve">… Schleifenübertragungsfunktion</w:t>
       </w:r>
     </w:p>
-    <w:bookmarkEnd w:id="65"/>
-    <w:bookmarkStart w:id="67" w:name="die-störübertragungsfunktion"/>
+    <w:bookmarkEnd w:id="62"/>
+    <w:bookmarkStart w:id="64" w:name="die-störübertragungsfunktion"/>
     <w:p>
       <w:pPr>
         <w:pStyle w:val="Heading4"/>
@@ -3518,7 +3517,7 @@
       <w:pPr>
         <w:pStyle w:val="BodyText"/>
       </w:pPr>
-      <w:bookmarkStart w:id="66" w:name="eq-Dummy"/>
+      <w:bookmarkStart w:id="63" w:name="eq-Dummy"/>
       <m:oMathPara>
         <m:oMathParaPr>
           <m:jc m:val="center"/>
@@ -3593,7 +3592,7 @@
           </m:d>
         </m:oMath>
       </m:oMathPara>
-      <w:bookmarkEnd w:id="66"/>
+      <w:bookmarkEnd w:id="63"/>
     </w:p>
     <w:p>
       <w:pPr>
@@ -3620,22 +3619,22 @@
         <w:t xml:space="preserve">… Störübertragungsfunktion</w:t>
       </w:r>
     </w:p>
+    <w:bookmarkEnd w:id="64"/>
+    <w:bookmarkEnd w:id="65"/>
+    <w:bookmarkEnd w:id="66"/>
     <w:bookmarkEnd w:id="67"/>
+    <w:bookmarkStart w:id="69" w:name="references"/>
+    <w:p>
+      <w:pPr>
+        <w:pStyle w:val="Heading1"/>
+      </w:pPr>
+      <w:r>
+        <w:t xml:space="preserve">References</w:t>
+      </w:r>
+    </w:p>
+    <w:bookmarkStart w:id="68" w:name="refs"/>
     <w:bookmarkEnd w:id="68"/>
     <w:bookmarkEnd w:id="69"/>
-    <w:bookmarkEnd w:id="70"/>
-    <w:bookmarkStart w:id="72" w:name="references"/>
-    <w:p>
-      <w:pPr>
-        <w:pStyle w:val="Heading1"/>
-      </w:pPr>
-      <w:r>
-        <w:t xml:space="preserve">References</w:t>
-      </w:r>
-    </w:p>
-    <w:bookmarkStart w:id="71" w:name="refs"/>
-    <w:bookmarkEnd w:id="71"/>
-    <w:bookmarkEnd w:id="72"/>
     <w:sectPr/>
   </w:body>
 </w:document>

</xml_diff>